<commit_message>
Enhance baseline table with additional regression outputs
- Updated HTML and Markdown tables to include new regression results for log-counts and dummies across various models.
- Added corresponding rows for log(Actionable mentions + 1) and log(Speculative mentions + 1) metrics.
- Ensured consistency in data presentation across all formats (HTML, Markdown, and DOCX).
</commit_message>
<xml_diff>
--- a/results/01_baseline/tables/baseline_table_clean.docx
+++ b/results/01_baseline/tables/baseline_table_clean.docx
@@ -21,18 +21,26 @@
         <w:tblLook w:firstColumn="1" w:firstRow="1" w:lastColumn="0" w:lastRow="0" w:noHBand="0" w:noVBand="1" w:val="04A0"/>
       </w:tblPr>
       <w:tblGrid>
-        <w:gridCol w:w="1234"/>
-        <w:gridCol w:w="1234"/>
-        <w:gridCol w:w="1234"/>
-        <w:gridCol w:w="1234"/>
-        <w:gridCol w:w="1234"/>
-        <w:gridCol w:w="1234"/>
-        <w:gridCol w:w="1234"/>
+        <w:gridCol w:w="576"/>
+        <w:gridCol w:w="576"/>
+        <w:gridCol w:w="576"/>
+        <w:gridCol w:w="576"/>
+        <w:gridCol w:w="576"/>
+        <w:gridCol w:w="576"/>
+        <w:gridCol w:w="576"/>
+        <w:gridCol w:w="576"/>
+        <w:gridCol w:w="576"/>
+        <w:gridCol w:w="576"/>
+        <w:gridCol w:w="576"/>
+        <w:gridCol w:w="576"/>
+        <w:gridCol w:w="576"/>
+        <w:gridCol w:w="576"/>
+        <w:gridCol w:w="576"/>
       </w:tblGrid>
       <w:tr>
         <w:tc>
           <w:tcPr>
-            <w:tcW w:type="dxa" w:w="1234"/>
+            <w:tcW w:type="dxa" w:w="576"/>
           </w:tcPr>
           <w:p>
             <w:r/>
@@ -40,7 +48,7 @@
         </w:tc>
         <w:tc>
           <w:tcPr>
-            <w:tcW w:type="dxa" w:w="1234"/>
+            <w:tcW w:type="dxa" w:w="576"/>
           </w:tcPr>
           <w:p>
             <w:r>
@@ -50,7 +58,7 @@
         </w:tc>
         <w:tc>
           <w:tcPr>
-            <w:tcW w:type="dxa" w:w="1234"/>
+            <w:tcW w:type="dxa" w:w="576"/>
           </w:tcPr>
           <w:p>
             <w:r>
@@ -60,7 +68,27 @@
         </w:tc>
         <w:tc>
           <w:tcPr>
-            <w:tcW w:type="dxa" w:w="1234"/>
+            <w:tcW w:type="dxa" w:w="576"/>
+          </w:tcPr>
+          <w:p>
+            <w:r>
+              <w:t>OLS FE (t), log-counts</w:t>
+            </w:r>
+          </w:p>
+        </w:tc>
+        <w:tc>
+          <w:tcPr>
+            <w:tcW w:type="dxa" w:w="576"/>
+          </w:tcPr>
+          <w:p>
+            <w:r>
+              <w:t>OLS FE (t), dummies</w:t>
+            </w:r>
+          </w:p>
+        </w:tc>
+        <w:tc>
+          <w:tcPr>
+            <w:tcW w:type="dxa" w:w="576"/>
           </w:tcPr>
           <w:p>
             <w:r>
@@ -70,7 +98,7 @@
         </w:tc>
         <w:tc>
           <w:tcPr>
-            <w:tcW w:type="dxa" w:w="1234"/>
+            <w:tcW w:type="dxa" w:w="576"/>
           </w:tcPr>
           <w:p>
             <w:r>
@@ -80,7 +108,27 @@
         </w:tc>
         <w:tc>
           <w:tcPr>
-            <w:tcW w:type="dxa" w:w="1234"/>
+            <w:tcW w:type="dxa" w:w="576"/>
+          </w:tcPr>
+          <w:p>
+            <w:r>
+              <w:t>OLS FE (t+1), log-counts</w:t>
+            </w:r>
+          </w:p>
+        </w:tc>
+        <w:tc>
+          <w:tcPr>
+            <w:tcW w:type="dxa" w:w="576"/>
+          </w:tcPr>
+          <w:p>
+            <w:r>
+              <w:t>OLS FE (t+1), dummies</w:t>
+            </w:r>
+          </w:p>
+        </w:tc>
+        <w:tc>
+          <w:tcPr>
+            <w:tcW w:type="dxa" w:w="576"/>
           </w:tcPr>
           <w:p>
             <w:r>
@@ -90,7 +138,27 @@
         </w:tc>
         <w:tc>
           <w:tcPr>
-            <w:tcW w:type="dxa" w:w="1234"/>
+            <w:tcW w:type="dxa" w:w="576"/>
+          </w:tcPr>
+          <w:p>
+            <w:r>
+              <w:t>OLS FE (t+2), log-counts</w:t>
+            </w:r>
+          </w:p>
+        </w:tc>
+        <w:tc>
+          <w:tcPr>
+            <w:tcW w:type="dxa" w:w="576"/>
+          </w:tcPr>
+          <w:p>
+            <w:r>
+              <w:t>OLS FE (t+2), dummies</w:t>
+            </w:r>
+          </w:p>
+        </w:tc>
+        <w:tc>
+          <w:tcPr>
+            <w:tcW w:type="dxa" w:w="576"/>
           </w:tcPr>
           <w:p>
             <w:r>
@@ -98,11 +166,31 @@
             </w:r>
           </w:p>
         </w:tc>
+        <w:tc>
+          <w:tcPr>
+            <w:tcW w:type="dxa" w:w="576"/>
+          </w:tcPr>
+          <w:p>
+            <w:r>
+              <w:t>LPM FE (1{patents t+1&amp;gt;0}), log-counts</w:t>
+            </w:r>
+          </w:p>
+        </w:tc>
+        <w:tc>
+          <w:tcPr>
+            <w:tcW w:type="dxa" w:w="576"/>
+          </w:tcPr>
+          <w:p>
+            <w:r>
+              <w:t>LPM FE (1{patents t+1&amp;gt;0}), dummies</w:t>
+            </w:r>
+          </w:p>
+        </w:tc>
       </w:tr>
       <w:tr>
         <w:tc>
           <w:tcPr>
-            <w:tcW w:type="dxa" w:w="1234"/>
+            <w:tcW w:type="dxa" w:w="576"/>
           </w:tcPr>
           <w:p>
             <w:r>
@@ -112,7 +200,7 @@
         </w:tc>
         <w:tc>
           <w:tcPr>
-            <w:tcW w:type="dxa" w:w="1234"/>
+            <w:tcW w:type="dxa" w:w="576"/>
           </w:tcPr>
           <w:p>
             <w:r>
@@ -122,7 +210,7 @@
         </w:tc>
         <w:tc>
           <w:tcPr>
-            <w:tcW w:type="dxa" w:w="1234"/>
+            <w:tcW w:type="dxa" w:w="576"/>
           </w:tcPr>
           <w:p>
             <w:r/>
@@ -130,7 +218,23 @@
         </w:tc>
         <w:tc>
           <w:tcPr>
-            <w:tcW w:type="dxa" w:w="1234"/>
+            <w:tcW w:type="dxa" w:w="576"/>
+          </w:tcPr>
+          <w:p>
+            <w:r/>
+          </w:p>
+        </w:tc>
+        <w:tc>
+          <w:tcPr>
+            <w:tcW w:type="dxa" w:w="576"/>
+          </w:tcPr>
+          <w:p>
+            <w:r/>
+          </w:p>
+        </w:tc>
+        <w:tc>
+          <w:tcPr>
+            <w:tcW w:type="dxa" w:w="576"/>
           </w:tcPr>
           <w:p>
             <w:r>
@@ -140,7 +244,7 @@
         </w:tc>
         <w:tc>
           <w:tcPr>
-            <w:tcW w:type="dxa" w:w="1234"/>
+            <w:tcW w:type="dxa" w:w="576"/>
           </w:tcPr>
           <w:p>
             <w:r/>
@@ -148,7 +252,23 @@
         </w:tc>
         <w:tc>
           <w:tcPr>
-            <w:tcW w:type="dxa" w:w="1234"/>
+            <w:tcW w:type="dxa" w:w="576"/>
+          </w:tcPr>
+          <w:p>
+            <w:r/>
+          </w:p>
+        </w:tc>
+        <w:tc>
+          <w:tcPr>
+            <w:tcW w:type="dxa" w:w="576"/>
+          </w:tcPr>
+          <w:p>
+            <w:r/>
+          </w:p>
+        </w:tc>
+        <w:tc>
+          <w:tcPr>
+            <w:tcW w:type="dxa" w:w="576"/>
           </w:tcPr>
           <w:p>
             <w:r>
@@ -158,7 +278,23 @@
         </w:tc>
         <w:tc>
           <w:tcPr>
-            <w:tcW w:type="dxa" w:w="1234"/>
+            <w:tcW w:type="dxa" w:w="576"/>
+          </w:tcPr>
+          <w:p>
+            <w:r/>
+          </w:p>
+        </w:tc>
+        <w:tc>
+          <w:tcPr>
+            <w:tcW w:type="dxa" w:w="576"/>
+          </w:tcPr>
+          <w:p>
+            <w:r/>
+          </w:p>
+        </w:tc>
+        <w:tc>
+          <w:tcPr>
+            <w:tcW w:type="dxa" w:w="576"/>
           </w:tcPr>
           <w:p>
             <w:r>
@@ -166,11 +302,27 @@
             </w:r>
           </w:p>
         </w:tc>
+        <w:tc>
+          <w:tcPr>
+            <w:tcW w:type="dxa" w:w="576"/>
+          </w:tcPr>
+          <w:p>
+            <w:r/>
+          </w:p>
+        </w:tc>
+        <w:tc>
+          <w:tcPr>
+            <w:tcW w:type="dxa" w:w="576"/>
+          </w:tcPr>
+          <w:p>
+            <w:r/>
+          </w:p>
+        </w:tc>
       </w:tr>
       <w:tr>
         <w:tc>
           <w:tcPr>
-            <w:tcW w:type="dxa" w:w="1234"/>
+            <w:tcW w:type="dxa" w:w="576"/>
           </w:tcPr>
           <w:p>
             <w:r>
@@ -180,7 +332,7 @@
         </w:tc>
         <w:tc>
           <w:tcPr>
-            <w:tcW w:type="dxa" w:w="1234"/>
+            <w:tcW w:type="dxa" w:w="576"/>
           </w:tcPr>
           <w:p>
             <w:r>
@@ -190,7 +342,7 @@
         </w:tc>
         <w:tc>
           <w:tcPr>
-            <w:tcW w:type="dxa" w:w="1234"/>
+            <w:tcW w:type="dxa" w:w="576"/>
           </w:tcPr>
           <w:p>
             <w:r/>
@@ -198,7 +350,23 @@
         </w:tc>
         <w:tc>
           <w:tcPr>
-            <w:tcW w:type="dxa" w:w="1234"/>
+            <w:tcW w:type="dxa" w:w="576"/>
+          </w:tcPr>
+          <w:p>
+            <w:r/>
+          </w:p>
+        </w:tc>
+        <w:tc>
+          <w:tcPr>
+            <w:tcW w:type="dxa" w:w="576"/>
+          </w:tcPr>
+          <w:p>
+            <w:r/>
+          </w:p>
+        </w:tc>
+        <w:tc>
+          <w:tcPr>
+            <w:tcW w:type="dxa" w:w="576"/>
           </w:tcPr>
           <w:p>
             <w:r>
@@ -208,7 +376,7 @@
         </w:tc>
         <w:tc>
           <w:tcPr>
-            <w:tcW w:type="dxa" w:w="1234"/>
+            <w:tcW w:type="dxa" w:w="576"/>
           </w:tcPr>
           <w:p>
             <w:r/>
@@ -216,7 +384,23 @@
         </w:tc>
         <w:tc>
           <w:tcPr>
-            <w:tcW w:type="dxa" w:w="1234"/>
+            <w:tcW w:type="dxa" w:w="576"/>
+          </w:tcPr>
+          <w:p>
+            <w:r/>
+          </w:p>
+        </w:tc>
+        <w:tc>
+          <w:tcPr>
+            <w:tcW w:type="dxa" w:w="576"/>
+          </w:tcPr>
+          <w:p>
+            <w:r/>
+          </w:p>
+        </w:tc>
+        <w:tc>
+          <w:tcPr>
+            <w:tcW w:type="dxa" w:w="576"/>
           </w:tcPr>
           <w:p>
             <w:r>
@@ -226,7 +410,23 @@
         </w:tc>
         <w:tc>
           <w:tcPr>
-            <w:tcW w:type="dxa" w:w="1234"/>
+            <w:tcW w:type="dxa" w:w="576"/>
+          </w:tcPr>
+          <w:p>
+            <w:r/>
+          </w:p>
+        </w:tc>
+        <w:tc>
+          <w:tcPr>
+            <w:tcW w:type="dxa" w:w="576"/>
+          </w:tcPr>
+          <w:p>
+            <w:r/>
+          </w:p>
+        </w:tc>
+        <w:tc>
+          <w:tcPr>
+            <w:tcW w:type="dxa" w:w="576"/>
           </w:tcPr>
           <w:p>
             <w:r>
@@ -234,11 +434,27 @@
             </w:r>
           </w:p>
         </w:tc>
+        <w:tc>
+          <w:tcPr>
+            <w:tcW w:type="dxa" w:w="576"/>
+          </w:tcPr>
+          <w:p>
+            <w:r/>
+          </w:p>
+        </w:tc>
+        <w:tc>
+          <w:tcPr>
+            <w:tcW w:type="dxa" w:w="576"/>
+          </w:tcPr>
+          <w:p>
+            <w:r/>
+          </w:p>
+        </w:tc>
       </w:tr>
       <w:tr>
         <w:tc>
           <w:tcPr>
-            <w:tcW w:type="dxa" w:w="1234"/>
+            <w:tcW w:type="dxa" w:w="576"/>
           </w:tcPr>
           <w:p>
             <w:r>
@@ -248,7 +464,7 @@
         </w:tc>
         <w:tc>
           <w:tcPr>
-            <w:tcW w:type="dxa" w:w="1234"/>
+            <w:tcW w:type="dxa" w:w="576"/>
           </w:tcPr>
           <w:p>
             <w:r/>
@@ -256,7 +472,7 @@
         </w:tc>
         <w:tc>
           <w:tcPr>
-            <w:tcW w:type="dxa" w:w="1234"/>
+            <w:tcW w:type="dxa" w:w="576"/>
           </w:tcPr>
           <w:p>
             <w:r>
@@ -266,7 +482,7 @@
         </w:tc>
         <w:tc>
           <w:tcPr>
-            <w:tcW w:type="dxa" w:w="1234"/>
+            <w:tcW w:type="dxa" w:w="576"/>
           </w:tcPr>
           <w:p>
             <w:r/>
@@ -274,7 +490,23 @@
         </w:tc>
         <w:tc>
           <w:tcPr>
-            <w:tcW w:type="dxa" w:w="1234"/>
+            <w:tcW w:type="dxa" w:w="576"/>
+          </w:tcPr>
+          <w:p>
+            <w:r/>
+          </w:p>
+        </w:tc>
+        <w:tc>
+          <w:tcPr>
+            <w:tcW w:type="dxa" w:w="576"/>
+          </w:tcPr>
+          <w:p>
+            <w:r/>
+          </w:p>
+        </w:tc>
+        <w:tc>
+          <w:tcPr>
+            <w:tcW w:type="dxa" w:w="576"/>
           </w:tcPr>
           <w:p>
             <w:r>
@@ -284,7 +516,7 @@
         </w:tc>
         <w:tc>
           <w:tcPr>
-            <w:tcW w:type="dxa" w:w="1234"/>
+            <w:tcW w:type="dxa" w:w="576"/>
           </w:tcPr>
           <w:p>
             <w:r/>
@@ -292,7 +524,39 @@
         </w:tc>
         <w:tc>
           <w:tcPr>
-            <w:tcW w:type="dxa" w:w="1234"/>
+            <w:tcW w:type="dxa" w:w="576"/>
+          </w:tcPr>
+          <w:p>
+            <w:r/>
+          </w:p>
+        </w:tc>
+        <w:tc>
+          <w:tcPr>
+            <w:tcW w:type="dxa" w:w="576"/>
+          </w:tcPr>
+          <w:p>
+            <w:r/>
+          </w:p>
+        </w:tc>
+        <w:tc>
+          <w:tcPr>
+            <w:tcW w:type="dxa" w:w="576"/>
+          </w:tcPr>
+          <w:p>
+            <w:r/>
+          </w:p>
+        </w:tc>
+        <w:tc>
+          <w:tcPr>
+            <w:tcW w:type="dxa" w:w="576"/>
+          </w:tcPr>
+          <w:p>
+            <w:r/>
+          </w:p>
+        </w:tc>
+        <w:tc>
+          <w:tcPr>
+            <w:tcW w:type="dxa" w:w="576"/>
           </w:tcPr>
           <w:p>
             <w:r>
@@ -300,11 +564,27 @@
             </w:r>
           </w:p>
         </w:tc>
+        <w:tc>
+          <w:tcPr>
+            <w:tcW w:type="dxa" w:w="576"/>
+          </w:tcPr>
+          <w:p>
+            <w:r/>
+          </w:p>
+        </w:tc>
+        <w:tc>
+          <w:tcPr>
+            <w:tcW w:type="dxa" w:w="576"/>
+          </w:tcPr>
+          <w:p>
+            <w:r/>
+          </w:p>
+        </w:tc>
       </w:tr>
       <w:tr>
         <w:tc>
           <w:tcPr>
-            <w:tcW w:type="dxa" w:w="1234"/>
+            <w:tcW w:type="dxa" w:w="576"/>
           </w:tcPr>
           <w:p>
             <w:r>
@@ -314,7 +594,7 @@
         </w:tc>
         <w:tc>
           <w:tcPr>
-            <w:tcW w:type="dxa" w:w="1234"/>
+            <w:tcW w:type="dxa" w:w="576"/>
           </w:tcPr>
           <w:p>
             <w:r/>
@@ -322,7 +602,7 @@
         </w:tc>
         <w:tc>
           <w:tcPr>
-            <w:tcW w:type="dxa" w:w="1234"/>
+            <w:tcW w:type="dxa" w:w="576"/>
           </w:tcPr>
           <w:p>
             <w:r>
@@ -332,7 +612,7 @@
         </w:tc>
         <w:tc>
           <w:tcPr>
-            <w:tcW w:type="dxa" w:w="1234"/>
+            <w:tcW w:type="dxa" w:w="576"/>
           </w:tcPr>
           <w:p>
             <w:r/>
@@ -340,7 +620,23 @@
         </w:tc>
         <w:tc>
           <w:tcPr>
-            <w:tcW w:type="dxa" w:w="1234"/>
+            <w:tcW w:type="dxa" w:w="576"/>
+          </w:tcPr>
+          <w:p>
+            <w:r/>
+          </w:p>
+        </w:tc>
+        <w:tc>
+          <w:tcPr>
+            <w:tcW w:type="dxa" w:w="576"/>
+          </w:tcPr>
+          <w:p>
+            <w:r/>
+          </w:p>
+        </w:tc>
+        <w:tc>
+          <w:tcPr>
+            <w:tcW w:type="dxa" w:w="576"/>
           </w:tcPr>
           <w:p>
             <w:r>
@@ -350,7 +646,7 @@
         </w:tc>
         <w:tc>
           <w:tcPr>
-            <w:tcW w:type="dxa" w:w="1234"/>
+            <w:tcW w:type="dxa" w:w="576"/>
           </w:tcPr>
           <w:p>
             <w:r/>
@@ -358,7 +654,39 @@
         </w:tc>
         <w:tc>
           <w:tcPr>
-            <w:tcW w:type="dxa" w:w="1234"/>
+            <w:tcW w:type="dxa" w:w="576"/>
+          </w:tcPr>
+          <w:p>
+            <w:r/>
+          </w:p>
+        </w:tc>
+        <w:tc>
+          <w:tcPr>
+            <w:tcW w:type="dxa" w:w="576"/>
+          </w:tcPr>
+          <w:p>
+            <w:r/>
+          </w:p>
+        </w:tc>
+        <w:tc>
+          <w:tcPr>
+            <w:tcW w:type="dxa" w:w="576"/>
+          </w:tcPr>
+          <w:p>
+            <w:r/>
+          </w:p>
+        </w:tc>
+        <w:tc>
+          <w:tcPr>
+            <w:tcW w:type="dxa" w:w="576"/>
+          </w:tcPr>
+          <w:p>
+            <w:r/>
+          </w:p>
+        </w:tc>
+        <w:tc>
+          <w:tcPr>
+            <w:tcW w:type="dxa" w:w="576"/>
           </w:tcPr>
           <w:p>
             <w:r>
@@ -366,11 +694,555 @@
             </w:r>
           </w:p>
         </w:tc>
+        <w:tc>
+          <w:tcPr>
+            <w:tcW w:type="dxa" w:w="576"/>
+          </w:tcPr>
+          <w:p>
+            <w:r/>
+          </w:p>
+        </w:tc>
+        <w:tc>
+          <w:tcPr>
+            <w:tcW w:type="dxa" w:w="576"/>
+          </w:tcPr>
+          <w:p>
+            <w:r/>
+          </w:p>
+        </w:tc>
       </w:tr>
       <w:tr>
         <w:tc>
           <w:tcPr>
-            <w:tcW w:type="dxa" w:w="1234"/>
+            <w:tcW w:type="dxa" w:w="576"/>
+          </w:tcPr>
+          <w:p>
+            <w:r>
+              <w:t>log(Actionable mentions + 1)</w:t>
+            </w:r>
+          </w:p>
+        </w:tc>
+        <w:tc>
+          <w:tcPr>
+            <w:tcW w:type="dxa" w:w="576"/>
+          </w:tcPr>
+          <w:p>
+            <w:r/>
+          </w:p>
+        </w:tc>
+        <w:tc>
+          <w:tcPr>
+            <w:tcW w:type="dxa" w:w="576"/>
+          </w:tcPr>
+          <w:p>
+            <w:r/>
+          </w:p>
+        </w:tc>
+        <w:tc>
+          <w:tcPr>
+            <w:tcW w:type="dxa" w:w="576"/>
+          </w:tcPr>
+          <w:p>
+            <w:r>
+              <w:t>0.244*** (0.080)</w:t>
+            </w:r>
+          </w:p>
+        </w:tc>
+        <w:tc>
+          <w:tcPr>
+            <w:tcW w:type="dxa" w:w="576"/>
+          </w:tcPr>
+          <w:p>
+            <w:r/>
+          </w:p>
+        </w:tc>
+        <w:tc>
+          <w:tcPr>
+            <w:tcW w:type="dxa" w:w="576"/>
+          </w:tcPr>
+          <w:p>
+            <w:r/>
+          </w:p>
+        </w:tc>
+        <w:tc>
+          <w:tcPr>
+            <w:tcW w:type="dxa" w:w="576"/>
+          </w:tcPr>
+          <w:p>
+            <w:r/>
+          </w:p>
+        </w:tc>
+        <w:tc>
+          <w:tcPr>
+            <w:tcW w:type="dxa" w:w="576"/>
+          </w:tcPr>
+          <w:p>
+            <w:r>
+              <w:t>-0.282*** (0.082)</w:t>
+            </w:r>
+          </w:p>
+        </w:tc>
+        <w:tc>
+          <w:tcPr>
+            <w:tcW w:type="dxa" w:w="576"/>
+          </w:tcPr>
+          <w:p>
+            <w:r/>
+          </w:p>
+        </w:tc>
+        <w:tc>
+          <w:tcPr>
+            <w:tcW w:type="dxa" w:w="576"/>
+          </w:tcPr>
+          <w:p>
+            <w:r/>
+          </w:p>
+        </w:tc>
+        <w:tc>
+          <w:tcPr>
+            <w:tcW w:type="dxa" w:w="576"/>
+          </w:tcPr>
+          <w:p>
+            <w:r>
+              <w:t>0.208 (0.171)</w:t>
+            </w:r>
+          </w:p>
+        </w:tc>
+        <w:tc>
+          <w:tcPr>
+            <w:tcW w:type="dxa" w:w="576"/>
+          </w:tcPr>
+          <w:p>
+            <w:r/>
+          </w:p>
+        </w:tc>
+        <w:tc>
+          <w:tcPr>
+            <w:tcW w:type="dxa" w:w="576"/>
+          </w:tcPr>
+          <w:p>
+            <w:r/>
+          </w:p>
+        </w:tc>
+        <w:tc>
+          <w:tcPr>
+            <w:tcW w:type="dxa" w:w="576"/>
+          </w:tcPr>
+          <w:p>
+            <w:r>
+              <w:t>-0.699*** (0.226)</w:t>
+            </w:r>
+          </w:p>
+        </w:tc>
+        <w:tc>
+          <w:tcPr>
+            <w:tcW w:type="dxa" w:w="576"/>
+          </w:tcPr>
+          <w:p>
+            <w:r/>
+          </w:p>
+        </w:tc>
+      </w:tr>
+      <w:tr>
+        <w:tc>
+          <w:tcPr>
+            <w:tcW w:type="dxa" w:w="576"/>
+          </w:tcPr>
+          <w:p>
+            <w:r>
+              <w:t>log(Speculative mentions + 1)</w:t>
+            </w:r>
+          </w:p>
+        </w:tc>
+        <w:tc>
+          <w:tcPr>
+            <w:tcW w:type="dxa" w:w="576"/>
+          </w:tcPr>
+          <w:p>
+            <w:r/>
+          </w:p>
+        </w:tc>
+        <w:tc>
+          <w:tcPr>
+            <w:tcW w:type="dxa" w:w="576"/>
+          </w:tcPr>
+          <w:p>
+            <w:r/>
+          </w:p>
+        </w:tc>
+        <w:tc>
+          <w:tcPr>
+            <w:tcW w:type="dxa" w:w="576"/>
+          </w:tcPr>
+          <w:p>
+            <w:r>
+              <w:t>-0.274** (0.124)</w:t>
+            </w:r>
+          </w:p>
+        </w:tc>
+        <w:tc>
+          <w:tcPr>
+            <w:tcW w:type="dxa" w:w="576"/>
+          </w:tcPr>
+          <w:p>
+            <w:r/>
+          </w:p>
+        </w:tc>
+        <w:tc>
+          <w:tcPr>
+            <w:tcW w:type="dxa" w:w="576"/>
+          </w:tcPr>
+          <w:p>
+            <w:r/>
+          </w:p>
+        </w:tc>
+        <w:tc>
+          <w:tcPr>
+            <w:tcW w:type="dxa" w:w="576"/>
+          </w:tcPr>
+          <w:p>
+            <w:r/>
+          </w:p>
+        </w:tc>
+        <w:tc>
+          <w:tcPr>
+            <w:tcW w:type="dxa" w:w="576"/>
+          </w:tcPr>
+          <w:p>
+            <w:r>
+              <w:t>-0.000* (0.000)</w:t>
+            </w:r>
+          </w:p>
+        </w:tc>
+        <w:tc>
+          <w:tcPr>
+            <w:tcW w:type="dxa" w:w="576"/>
+          </w:tcPr>
+          <w:p>
+            <w:r/>
+          </w:p>
+        </w:tc>
+        <w:tc>
+          <w:tcPr>
+            <w:tcW w:type="dxa" w:w="576"/>
+          </w:tcPr>
+          <w:p>
+            <w:r/>
+          </w:p>
+        </w:tc>
+        <w:tc>
+          <w:tcPr>
+            <w:tcW w:type="dxa" w:w="576"/>
+          </w:tcPr>
+          <w:p>
+            <w:r>
+              <w:t>0.000 (0.000)</w:t>
+            </w:r>
+          </w:p>
+        </w:tc>
+        <w:tc>
+          <w:tcPr>
+            <w:tcW w:type="dxa" w:w="576"/>
+          </w:tcPr>
+          <w:p>
+            <w:r/>
+          </w:p>
+        </w:tc>
+        <w:tc>
+          <w:tcPr>
+            <w:tcW w:type="dxa" w:w="576"/>
+          </w:tcPr>
+          <w:p>
+            <w:r/>
+          </w:p>
+        </w:tc>
+        <w:tc>
+          <w:tcPr>
+            <w:tcW w:type="dxa" w:w="576"/>
+          </w:tcPr>
+          <w:p>
+            <w:r>
+              <w:t>-0.488 (0.406)</w:t>
+            </w:r>
+          </w:p>
+        </w:tc>
+        <w:tc>
+          <w:tcPr>
+            <w:tcW w:type="dxa" w:w="576"/>
+          </w:tcPr>
+          <w:p>
+            <w:r/>
+          </w:p>
+        </w:tc>
+      </w:tr>
+      <w:tr>
+        <w:tc>
+          <w:tcPr>
+            <w:tcW w:type="dxa" w:w="576"/>
+          </w:tcPr>
+          <w:p>
+            <w:r>
+              <w:t>Any Actionable (dummy)</w:t>
+            </w:r>
+          </w:p>
+        </w:tc>
+        <w:tc>
+          <w:tcPr>
+            <w:tcW w:type="dxa" w:w="576"/>
+          </w:tcPr>
+          <w:p>
+            <w:r/>
+          </w:p>
+        </w:tc>
+        <w:tc>
+          <w:tcPr>
+            <w:tcW w:type="dxa" w:w="576"/>
+          </w:tcPr>
+          <w:p>
+            <w:r/>
+          </w:p>
+        </w:tc>
+        <w:tc>
+          <w:tcPr>
+            <w:tcW w:type="dxa" w:w="576"/>
+          </w:tcPr>
+          <w:p>
+            <w:r/>
+          </w:p>
+        </w:tc>
+        <w:tc>
+          <w:tcPr>
+            <w:tcW w:type="dxa" w:w="576"/>
+          </w:tcPr>
+          <w:p>
+            <w:r>
+              <w:t>0.280*** (0.092)</w:t>
+            </w:r>
+          </w:p>
+        </w:tc>
+        <w:tc>
+          <w:tcPr>
+            <w:tcW w:type="dxa" w:w="576"/>
+          </w:tcPr>
+          <w:p>
+            <w:r/>
+          </w:p>
+        </w:tc>
+        <w:tc>
+          <w:tcPr>
+            <w:tcW w:type="dxa" w:w="576"/>
+          </w:tcPr>
+          <w:p>
+            <w:r/>
+          </w:p>
+        </w:tc>
+        <w:tc>
+          <w:tcPr>
+            <w:tcW w:type="dxa" w:w="576"/>
+          </w:tcPr>
+          <w:p>
+            <w:r/>
+          </w:p>
+        </w:tc>
+        <w:tc>
+          <w:tcPr>
+            <w:tcW w:type="dxa" w:w="576"/>
+          </w:tcPr>
+          <w:p>
+            <w:r>
+              <w:t>-0.309*** (0.090)</w:t>
+            </w:r>
+          </w:p>
+        </w:tc>
+        <w:tc>
+          <w:tcPr>
+            <w:tcW w:type="dxa" w:w="576"/>
+          </w:tcPr>
+          <w:p>
+            <w:r/>
+          </w:p>
+        </w:tc>
+        <w:tc>
+          <w:tcPr>
+            <w:tcW w:type="dxa" w:w="576"/>
+          </w:tcPr>
+          <w:p>
+            <w:r/>
+          </w:p>
+        </w:tc>
+        <w:tc>
+          <w:tcPr>
+            <w:tcW w:type="dxa" w:w="576"/>
+          </w:tcPr>
+          <w:p>
+            <w:r>
+              <w:t>0.207 (0.170)</w:t>
+            </w:r>
+          </w:p>
+        </w:tc>
+        <w:tc>
+          <w:tcPr>
+            <w:tcW w:type="dxa" w:w="576"/>
+          </w:tcPr>
+          <w:p>
+            <w:r/>
+          </w:p>
+        </w:tc>
+        <w:tc>
+          <w:tcPr>
+            <w:tcW w:type="dxa" w:w="576"/>
+          </w:tcPr>
+          <w:p>
+            <w:r/>
+          </w:p>
+        </w:tc>
+        <w:tc>
+          <w:tcPr>
+            <w:tcW w:type="dxa" w:w="576"/>
+          </w:tcPr>
+          <w:p>
+            <w:r>
+              <w:t>-0.718*** (0.252)</w:t>
+            </w:r>
+          </w:p>
+        </w:tc>
+      </w:tr>
+      <w:tr>
+        <w:tc>
+          <w:tcPr>
+            <w:tcW w:type="dxa" w:w="576"/>
+          </w:tcPr>
+          <w:p>
+            <w:r>
+              <w:t>Speculative-only (dummy)</w:t>
+            </w:r>
+          </w:p>
+        </w:tc>
+        <w:tc>
+          <w:tcPr>
+            <w:tcW w:type="dxa" w:w="576"/>
+          </w:tcPr>
+          <w:p>
+            <w:r/>
+          </w:p>
+        </w:tc>
+        <w:tc>
+          <w:tcPr>
+            <w:tcW w:type="dxa" w:w="576"/>
+          </w:tcPr>
+          <w:p>
+            <w:r/>
+          </w:p>
+        </w:tc>
+        <w:tc>
+          <w:tcPr>
+            <w:tcW w:type="dxa" w:w="576"/>
+          </w:tcPr>
+          <w:p>
+            <w:r/>
+          </w:p>
+        </w:tc>
+        <w:tc>
+          <w:tcPr>
+            <w:tcW w:type="dxa" w:w="576"/>
+          </w:tcPr>
+          <w:p>
+            <w:r>
+              <w:t>-0.201 (0.174)</w:t>
+            </w:r>
+          </w:p>
+        </w:tc>
+        <w:tc>
+          <w:tcPr>
+            <w:tcW w:type="dxa" w:w="576"/>
+          </w:tcPr>
+          <w:p>
+            <w:r/>
+          </w:p>
+        </w:tc>
+        <w:tc>
+          <w:tcPr>
+            <w:tcW w:type="dxa" w:w="576"/>
+          </w:tcPr>
+          <w:p>
+            <w:r/>
+          </w:p>
+        </w:tc>
+        <w:tc>
+          <w:tcPr>
+            <w:tcW w:type="dxa" w:w="576"/>
+          </w:tcPr>
+          <w:p>
+            <w:r/>
+          </w:p>
+        </w:tc>
+        <w:tc>
+          <w:tcPr>
+            <w:tcW w:type="dxa" w:w="576"/>
+          </w:tcPr>
+          <w:p>
+            <w:r>
+              <w:t>-0.000 (0.000)</w:t>
+            </w:r>
+          </w:p>
+        </w:tc>
+        <w:tc>
+          <w:tcPr>
+            <w:tcW w:type="dxa" w:w="576"/>
+          </w:tcPr>
+          <w:p>
+            <w:r/>
+          </w:p>
+        </w:tc>
+        <w:tc>
+          <w:tcPr>
+            <w:tcW w:type="dxa" w:w="576"/>
+          </w:tcPr>
+          <w:p>
+            <w:r/>
+          </w:p>
+        </w:tc>
+        <w:tc>
+          <w:tcPr>
+            <w:tcW w:type="dxa" w:w="576"/>
+          </w:tcPr>
+          <w:p>
+            <w:r>
+              <w:t>-0.000 (0.000)</w:t>
+            </w:r>
+          </w:p>
+        </w:tc>
+        <w:tc>
+          <w:tcPr>
+            <w:tcW w:type="dxa" w:w="576"/>
+          </w:tcPr>
+          <w:p>
+            <w:r/>
+          </w:p>
+        </w:tc>
+        <w:tc>
+          <w:tcPr>
+            <w:tcW w:type="dxa" w:w="576"/>
+          </w:tcPr>
+          <w:p>
+            <w:r/>
+          </w:p>
+        </w:tc>
+        <w:tc>
+          <w:tcPr>
+            <w:tcW w:type="dxa" w:w="576"/>
+          </w:tcPr>
+          <w:p>
+            <w:r>
+              <w:t>-0.277 (0.515)</w:t>
+            </w:r>
+          </w:p>
+        </w:tc>
+      </w:tr>
+      <w:tr>
+        <w:tc>
+          <w:tcPr>
+            <w:tcW w:type="dxa" w:w="576"/>
           </w:tcPr>
           <w:p>
             <w:r>
@@ -380,7 +1252,7 @@
         </w:tc>
         <w:tc>
           <w:tcPr>
-            <w:tcW w:type="dxa" w:w="1234"/>
+            <w:tcW w:type="dxa" w:w="576"/>
           </w:tcPr>
           <w:p>
             <w:r>
@@ -390,7 +1262,7 @@
         </w:tc>
         <w:tc>
           <w:tcPr>
-            <w:tcW w:type="dxa" w:w="1234"/>
+            <w:tcW w:type="dxa" w:w="576"/>
           </w:tcPr>
           <w:p>
             <w:r>
@@ -400,7 +1272,27 @@
         </w:tc>
         <w:tc>
           <w:tcPr>
-            <w:tcW w:type="dxa" w:w="1234"/>
+            <w:tcW w:type="dxa" w:w="576"/>
+          </w:tcPr>
+          <w:p>
+            <w:r>
+              <w:t>0.124* (0.074)</w:t>
+            </w:r>
+          </w:p>
+        </w:tc>
+        <w:tc>
+          <w:tcPr>
+            <w:tcW w:type="dxa" w:w="576"/>
+          </w:tcPr>
+          <w:p>
+            <w:r>
+              <w:t>0.112 (0.078)</w:t>
+            </w:r>
+          </w:p>
+        </w:tc>
+        <w:tc>
+          <w:tcPr>
+            <w:tcW w:type="dxa" w:w="576"/>
           </w:tcPr>
           <w:p>
             <w:r>
@@ -410,7 +1302,7 @@
         </w:tc>
         <w:tc>
           <w:tcPr>
-            <w:tcW w:type="dxa" w:w="1234"/>
+            <w:tcW w:type="dxa" w:w="576"/>
           </w:tcPr>
           <w:p>
             <w:r>
@@ -420,7 +1312,27 @@
         </w:tc>
         <w:tc>
           <w:tcPr>
-            <w:tcW w:type="dxa" w:w="1234"/>
+            <w:tcW w:type="dxa" w:w="576"/>
+          </w:tcPr>
+          <w:p>
+            <w:r>
+              <w:t>-0.142* (0.080)</w:t>
+            </w:r>
+          </w:p>
+        </w:tc>
+        <w:tc>
+          <w:tcPr>
+            <w:tcW w:type="dxa" w:w="576"/>
+          </w:tcPr>
+          <w:p>
+            <w:r>
+              <w:t>-0.142* (0.080)</w:t>
+            </w:r>
+          </w:p>
+        </w:tc>
+        <w:tc>
+          <w:tcPr>
+            <w:tcW w:type="dxa" w:w="576"/>
           </w:tcPr>
           <w:p>
             <w:r>
@@ -430,7 +1342,27 @@
         </w:tc>
         <w:tc>
           <w:tcPr>
-            <w:tcW w:type="dxa" w:w="1234"/>
+            <w:tcW w:type="dxa" w:w="576"/>
+          </w:tcPr>
+          <w:p>
+            <w:r>
+              <w:t>0.208 (0.171)</w:t>
+            </w:r>
+          </w:p>
+        </w:tc>
+        <w:tc>
+          <w:tcPr>
+            <w:tcW w:type="dxa" w:w="576"/>
+          </w:tcPr>
+          <w:p>
+            <w:r>
+              <w:t>0.227 (0.187)</w:t>
+            </w:r>
+          </w:p>
+        </w:tc>
+        <w:tc>
+          <w:tcPr>
+            <w:tcW w:type="dxa" w:w="576"/>
           </w:tcPr>
           <w:p>
             <w:r>
@@ -438,11 +1370,31 @@
             </w:r>
           </w:p>
         </w:tc>
+        <w:tc>
+          <w:tcPr>
+            <w:tcW w:type="dxa" w:w="576"/>
+          </w:tcPr>
+          <w:p>
+            <w:r>
+              <w:t>0.007 (0.145)</w:t>
+            </w:r>
+          </w:p>
+        </w:tc>
+        <w:tc>
+          <w:tcPr>
+            <w:tcW w:type="dxa" w:w="576"/>
+          </w:tcPr>
+          <w:p>
+            <w:r>
+              <w:t>-0.042 (0.154)</w:t>
+            </w:r>
+          </w:p>
+        </w:tc>
       </w:tr>
       <w:tr>
         <w:tc>
           <w:tcPr>
-            <w:tcW w:type="dxa" w:w="1234"/>
+            <w:tcW w:type="dxa" w:w="576"/>
           </w:tcPr>
           <w:p>
             <w:r>
@@ -452,7 +1404,7 @@
         </w:tc>
         <w:tc>
           <w:tcPr>
-            <w:tcW w:type="dxa" w:w="1234"/>
+            <w:tcW w:type="dxa" w:w="576"/>
           </w:tcPr>
           <w:p>
             <w:r>
@@ -462,7 +1414,7 @@
         </w:tc>
         <w:tc>
           <w:tcPr>
-            <w:tcW w:type="dxa" w:w="1234"/>
+            <w:tcW w:type="dxa" w:w="576"/>
           </w:tcPr>
           <w:p>
             <w:r>
@@ -472,7 +1424,27 @@
         </w:tc>
         <w:tc>
           <w:tcPr>
-            <w:tcW w:type="dxa" w:w="1234"/>
+            <w:tcW w:type="dxa" w:w="576"/>
+          </w:tcPr>
+          <w:p>
+            <w:r>
+              <w:t>-0.536* (0.309)</w:t>
+            </w:r>
+          </w:p>
+        </w:tc>
+        <w:tc>
+          <w:tcPr>
+            <w:tcW w:type="dxa" w:w="576"/>
+          </w:tcPr>
+          <w:p>
+            <w:r>
+              <w:t>-0.570* (0.317)</w:t>
+            </w:r>
+          </w:p>
+        </w:tc>
+        <w:tc>
+          <w:tcPr>
+            <w:tcW w:type="dxa" w:w="576"/>
           </w:tcPr>
           <w:p>
             <w:r>
@@ -482,7 +1454,7 @@
         </w:tc>
         <w:tc>
           <w:tcPr>
-            <w:tcW w:type="dxa" w:w="1234"/>
+            <w:tcW w:type="dxa" w:w="576"/>
           </w:tcPr>
           <w:p>
             <w:r>
@@ -492,7 +1464,27 @@
         </w:tc>
         <w:tc>
           <w:tcPr>
-            <w:tcW w:type="dxa" w:w="1234"/>
+            <w:tcW w:type="dxa" w:w="576"/>
+          </w:tcPr>
+          <w:p>
+            <w:r>
+              <w:t>0.648 (0.875)</w:t>
+            </w:r>
+          </w:p>
+        </w:tc>
+        <w:tc>
+          <w:tcPr>
+            <w:tcW w:type="dxa" w:w="576"/>
+          </w:tcPr>
+          <w:p>
+            <w:r>
+              <w:t>0.648 (0.875)</w:t>
+            </w:r>
+          </w:p>
+        </w:tc>
+        <w:tc>
+          <w:tcPr>
+            <w:tcW w:type="dxa" w:w="576"/>
           </w:tcPr>
           <w:p>
             <w:r>
@@ -502,7 +1494,27 @@
         </w:tc>
         <w:tc>
           <w:tcPr>
-            <w:tcW w:type="dxa" w:w="1234"/>
+            <w:tcW w:type="dxa" w:w="576"/>
+          </w:tcPr>
+          <w:p>
+            <w:r>
+              <w:t>-0.279 (2.346)</w:t>
+            </w:r>
+          </w:p>
+        </w:tc>
+        <w:tc>
+          <w:tcPr>
+            <w:tcW w:type="dxa" w:w="576"/>
+          </w:tcPr>
+          <w:p>
+            <w:r>
+              <w:t>-0.279 (2.346)</w:t>
+            </w:r>
+          </w:p>
+        </w:tc>
+        <w:tc>
+          <w:tcPr>
+            <w:tcW w:type="dxa" w:w="576"/>
           </w:tcPr>
           <w:p>
             <w:r>
@@ -510,11 +1522,31 @@
             </w:r>
           </w:p>
         </w:tc>
+        <w:tc>
+          <w:tcPr>
+            <w:tcW w:type="dxa" w:w="576"/>
+          </w:tcPr>
+          <w:p>
+            <w:r>
+              <w:t>-0.293 (0.715)</w:t>
+            </w:r>
+          </w:p>
+        </w:tc>
+        <w:tc>
+          <w:tcPr>
+            <w:tcW w:type="dxa" w:w="576"/>
+          </w:tcPr>
+          <w:p>
+            <w:r>
+              <w:t>-0.354 (0.731)</w:t>
+            </w:r>
+          </w:p>
+        </w:tc>
       </w:tr>
       <w:tr>
         <w:tc>
           <w:tcPr>
-            <w:tcW w:type="dxa" w:w="1234"/>
+            <w:tcW w:type="dxa" w:w="576"/>
           </w:tcPr>
           <w:p>
             <w:r>
@@ -524,7 +1556,7 @@
         </w:tc>
         <w:tc>
           <w:tcPr>
-            <w:tcW w:type="dxa" w:w="1234"/>
+            <w:tcW w:type="dxa" w:w="576"/>
           </w:tcPr>
           <w:p>
             <w:r>
@@ -534,7 +1566,7 @@
         </w:tc>
         <w:tc>
           <w:tcPr>
-            <w:tcW w:type="dxa" w:w="1234"/>
+            <w:tcW w:type="dxa" w:w="576"/>
           </w:tcPr>
           <w:p>
             <w:r>
@@ -544,7 +1576,27 @@
         </w:tc>
         <w:tc>
           <w:tcPr>
-            <w:tcW w:type="dxa" w:w="1234"/>
+            <w:tcW w:type="dxa" w:w="576"/>
+          </w:tcPr>
+          <w:p>
+            <w:r>
+              <w:t>-0.681 (0.533)</w:t>
+            </w:r>
+          </w:p>
+        </w:tc>
+        <w:tc>
+          <w:tcPr>
+            <w:tcW w:type="dxa" w:w="576"/>
+          </w:tcPr>
+          <w:p>
+            <w:r>
+              <w:t>-0.655 (0.530)</w:t>
+            </w:r>
+          </w:p>
+        </w:tc>
+        <w:tc>
+          <w:tcPr>
+            <w:tcW w:type="dxa" w:w="576"/>
           </w:tcPr>
           <w:p>
             <w:r>
@@ -554,7 +1606,7 @@
         </w:tc>
         <w:tc>
           <w:tcPr>
-            <w:tcW w:type="dxa" w:w="1234"/>
+            <w:tcW w:type="dxa" w:w="576"/>
           </w:tcPr>
           <w:p>
             <w:r>
@@ -564,7 +1616,27 @@
         </w:tc>
         <w:tc>
           <w:tcPr>
-            <w:tcW w:type="dxa" w:w="1234"/>
+            <w:tcW w:type="dxa" w:w="576"/>
+          </w:tcPr>
+          <w:p>
+            <w:r>
+              <w:t>-0.216 (0.496)</w:t>
+            </w:r>
+          </w:p>
+        </w:tc>
+        <w:tc>
+          <w:tcPr>
+            <w:tcW w:type="dxa" w:w="576"/>
+          </w:tcPr>
+          <w:p>
+            <w:r>
+              <w:t>-0.216 (0.496)</w:t>
+            </w:r>
+          </w:p>
+        </w:tc>
+        <w:tc>
+          <w:tcPr>
+            <w:tcW w:type="dxa" w:w="576"/>
           </w:tcPr>
           <w:p>
             <w:r>
@@ -574,7 +1646,27 @@
         </w:tc>
         <w:tc>
           <w:tcPr>
-            <w:tcW w:type="dxa" w:w="1234"/>
+            <w:tcW w:type="dxa" w:w="576"/>
+          </w:tcPr>
+          <w:p>
+            <w:r>
+              <w:t>1.573 (1.921)</w:t>
+            </w:r>
+          </w:p>
+        </w:tc>
+        <w:tc>
+          <w:tcPr>
+            <w:tcW w:type="dxa" w:w="576"/>
+          </w:tcPr>
+          <w:p>
+            <w:r>
+              <w:t>1.573 (1.921)</w:t>
+            </w:r>
+          </w:p>
+        </w:tc>
+        <w:tc>
+          <w:tcPr>
+            <w:tcW w:type="dxa" w:w="576"/>
           </w:tcPr>
           <w:p>
             <w:r>
@@ -582,11 +1674,31 @@
             </w:r>
           </w:p>
         </w:tc>
+        <w:tc>
+          <w:tcPr>
+            <w:tcW w:type="dxa" w:w="576"/>
+          </w:tcPr>
+          <w:p>
+            <w:r>
+              <w:t>1.346** (0.617)</w:t>
+            </w:r>
+          </w:p>
+        </w:tc>
+        <w:tc>
+          <w:tcPr>
+            <w:tcW w:type="dxa" w:w="576"/>
+          </w:tcPr>
+          <w:p>
+            <w:r>
+              <w:t>1.390** (0.644)</w:t>
+            </w:r>
+          </w:p>
+        </w:tc>
       </w:tr>
       <w:tr>
         <w:tc>
           <w:tcPr>
-            <w:tcW w:type="dxa" w:w="1234"/>
+            <w:tcW w:type="dxa" w:w="576"/>
           </w:tcPr>
           <w:p>
             <w:r>
@@ -596,7 +1708,7 @@
         </w:tc>
         <w:tc>
           <w:tcPr>
-            <w:tcW w:type="dxa" w:w="1234"/>
+            <w:tcW w:type="dxa" w:w="576"/>
           </w:tcPr>
           <w:p>
             <w:r>
@@ -606,7 +1718,7 @@
         </w:tc>
         <w:tc>
           <w:tcPr>
-            <w:tcW w:type="dxa" w:w="1234"/>
+            <w:tcW w:type="dxa" w:w="576"/>
           </w:tcPr>
           <w:p>
             <w:r>
@@ -616,7 +1728,27 @@
         </w:tc>
         <w:tc>
           <w:tcPr>
-            <w:tcW w:type="dxa" w:w="1234"/>
+            <w:tcW w:type="dxa" w:w="576"/>
+          </w:tcPr>
+          <w:p>
+            <w:r>
+              <w:t>0.698 (0.646)</w:t>
+            </w:r>
+          </w:p>
+        </w:tc>
+        <w:tc>
+          <w:tcPr>
+            <w:tcW w:type="dxa" w:w="576"/>
+          </w:tcPr>
+          <w:p>
+            <w:r>
+              <w:t>0.655 (0.681)</w:t>
+            </w:r>
+          </w:p>
+        </w:tc>
+        <w:tc>
+          <w:tcPr>
+            <w:tcW w:type="dxa" w:w="576"/>
           </w:tcPr>
           <w:p>
             <w:r>
@@ -626,7 +1758,7 @@
         </w:tc>
         <w:tc>
           <w:tcPr>
-            <w:tcW w:type="dxa" w:w="1234"/>
+            <w:tcW w:type="dxa" w:w="576"/>
           </w:tcPr>
           <w:p>
             <w:r>
@@ -636,7 +1768,27 @@
         </w:tc>
         <w:tc>
           <w:tcPr>
-            <w:tcW w:type="dxa" w:w="1234"/>
+            <w:tcW w:type="dxa" w:w="576"/>
+          </w:tcPr>
+          <w:p>
+            <w:r>
+              <w:t>1.497 (2.064)</w:t>
+            </w:r>
+          </w:p>
+        </w:tc>
+        <w:tc>
+          <w:tcPr>
+            <w:tcW w:type="dxa" w:w="576"/>
+          </w:tcPr>
+          <w:p>
+            <w:r>
+              <w:t>1.497 (2.064)</w:t>
+            </w:r>
+          </w:p>
+        </w:tc>
+        <w:tc>
+          <w:tcPr>
+            <w:tcW w:type="dxa" w:w="576"/>
           </w:tcPr>
           <w:p>
             <w:r>
@@ -646,7 +1798,27 @@
         </w:tc>
         <w:tc>
           <w:tcPr>
-            <w:tcW w:type="dxa" w:w="1234"/>
+            <w:tcW w:type="dxa" w:w="576"/>
+          </w:tcPr>
+          <w:p>
+            <w:r>
+              <w:t>2.501 (4.301)</w:t>
+            </w:r>
+          </w:p>
+        </w:tc>
+        <w:tc>
+          <w:tcPr>
+            <w:tcW w:type="dxa" w:w="576"/>
+          </w:tcPr>
+          <w:p>
+            <w:r>
+              <w:t>2.501 (4.301)</w:t>
+            </w:r>
+          </w:p>
+        </w:tc>
+        <w:tc>
+          <w:tcPr>
+            <w:tcW w:type="dxa" w:w="576"/>
           </w:tcPr>
           <w:p>
             <w:r>
@@ -654,11 +1826,31 @@
             </w:r>
           </w:p>
         </w:tc>
+        <w:tc>
+          <w:tcPr>
+            <w:tcW w:type="dxa" w:w="576"/>
+          </w:tcPr>
+          <w:p>
+            <w:r>
+              <w:t>2.606** (1.054)</w:t>
+            </w:r>
+          </w:p>
+        </w:tc>
+        <w:tc>
+          <w:tcPr>
+            <w:tcW w:type="dxa" w:w="576"/>
+          </w:tcPr>
+          <w:p>
+            <w:r>
+              <w:t>2.513** (1.132)</w:t>
+            </w:r>
+          </w:p>
+        </w:tc>
       </w:tr>
       <w:tr>
         <w:tc>
           <w:tcPr>
-            <w:tcW w:type="dxa" w:w="1234"/>
+            <w:tcW w:type="dxa" w:w="576"/>
           </w:tcPr>
           <w:p>
             <w:r>
@@ -668,7 +1860,7 @@
         </w:tc>
         <w:tc>
           <w:tcPr>
-            <w:tcW w:type="dxa" w:w="1234"/>
+            <w:tcW w:type="dxa" w:w="576"/>
           </w:tcPr>
           <w:p>
             <w:r>
@@ -678,7 +1870,7 @@
         </w:tc>
         <w:tc>
           <w:tcPr>
-            <w:tcW w:type="dxa" w:w="1234"/>
+            <w:tcW w:type="dxa" w:w="576"/>
           </w:tcPr>
           <w:p>
             <w:r>
@@ -688,7 +1880,27 @@
         </w:tc>
         <w:tc>
           <w:tcPr>
-            <w:tcW w:type="dxa" w:w="1234"/>
+            <w:tcW w:type="dxa" w:w="576"/>
+          </w:tcPr>
+          <w:p>
+            <w:r>
+              <w:t>-0.338 (0.313)</w:t>
+            </w:r>
+          </w:p>
+        </w:tc>
+        <w:tc>
+          <w:tcPr>
+            <w:tcW w:type="dxa" w:w="576"/>
+          </w:tcPr>
+          <w:p>
+            <w:r>
+              <w:t>-0.352 (0.324)</w:t>
+            </w:r>
+          </w:p>
+        </w:tc>
+        <w:tc>
+          <w:tcPr>
+            <w:tcW w:type="dxa" w:w="576"/>
           </w:tcPr>
           <w:p>
             <w:r>
@@ -698,7 +1910,7 @@
         </w:tc>
         <w:tc>
           <w:tcPr>
-            <w:tcW w:type="dxa" w:w="1234"/>
+            <w:tcW w:type="dxa" w:w="576"/>
           </w:tcPr>
           <w:p>
             <w:r>
@@ -708,7 +1920,27 @@
         </w:tc>
         <w:tc>
           <w:tcPr>
-            <w:tcW w:type="dxa" w:w="1234"/>
+            <w:tcW w:type="dxa" w:w="576"/>
+          </w:tcPr>
+          <w:p>
+            <w:r>
+              <w:t>-0.118 (0.716)</w:t>
+            </w:r>
+          </w:p>
+        </w:tc>
+        <w:tc>
+          <w:tcPr>
+            <w:tcW w:type="dxa" w:w="576"/>
+          </w:tcPr>
+          <w:p>
+            <w:r>
+              <w:t>-0.118 (0.716)</w:t>
+            </w:r>
+          </w:p>
+        </w:tc>
+        <w:tc>
+          <w:tcPr>
+            <w:tcW w:type="dxa" w:w="576"/>
           </w:tcPr>
           <w:p>
             <w:r>
@@ -718,7 +1950,27 @@
         </w:tc>
         <w:tc>
           <w:tcPr>
-            <w:tcW w:type="dxa" w:w="1234"/>
+            <w:tcW w:type="dxa" w:w="576"/>
+          </w:tcPr>
+          <w:p>
+            <w:r>
+              <w:t>-1.366 (6.304)</w:t>
+            </w:r>
+          </w:p>
+        </w:tc>
+        <w:tc>
+          <w:tcPr>
+            <w:tcW w:type="dxa" w:w="576"/>
+          </w:tcPr>
+          <w:p>
+            <w:r>
+              <w:t>-1.366 (6.304)</w:t>
+            </w:r>
+          </w:p>
+        </w:tc>
+        <w:tc>
+          <w:tcPr>
+            <w:tcW w:type="dxa" w:w="576"/>
           </w:tcPr>
           <w:p>
             <w:r>
@@ -726,11 +1978,31 @@
             </w:r>
           </w:p>
         </w:tc>
+        <w:tc>
+          <w:tcPr>
+            <w:tcW w:type="dxa" w:w="576"/>
+          </w:tcPr>
+          <w:p>
+            <w:r>
+              <w:t>-0.556 (0.686)</w:t>
+            </w:r>
+          </w:p>
+        </w:tc>
+        <w:tc>
+          <w:tcPr>
+            <w:tcW w:type="dxa" w:w="576"/>
+          </w:tcPr>
+          <w:p>
+            <w:r>
+              <w:t>-0.598 (0.686)</w:t>
+            </w:r>
+          </w:p>
+        </w:tc>
       </w:tr>
       <w:tr>
         <w:tc>
           <w:tcPr>
-            <w:tcW w:type="dxa" w:w="1234"/>
+            <w:tcW w:type="dxa" w:w="576"/>
           </w:tcPr>
           <w:p>
             <w:r>
@@ -740,7 +2012,7 @@
         </w:tc>
         <w:tc>
           <w:tcPr>
-            <w:tcW w:type="dxa" w:w="1234"/>
+            <w:tcW w:type="dxa" w:w="576"/>
           </w:tcPr>
           <w:p>
             <w:r>
@@ -750,7 +2022,7 @@
         </w:tc>
         <w:tc>
           <w:tcPr>
-            <w:tcW w:type="dxa" w:w="1234"/>
+            <w:tcW w:type="dxa" w:w="576"/>
           </w:tcPr>
           <w:p>
             <w:r>
@@ -760,7 +2032,27 @@
         </w:tc>
         <w:tc>
           <w:tcPr>
-            <w:tcW w:type="dxa" w:w="1234"/>
+            <w:tcW w:type="dxa" w:w="576"/>
+          </w:tcPr>
+          <w:p>
+            <w:r>
+              <w:t>8.628* (4.905)</w:t>
+            </w:r>
+          </w:p>
+        </w:tc>
+        <w:tc>
+          <w:tcPr>
+            <w:tcW w:type="dxa" w:w="576"/>
+          </w:tcPr>
+          <w:p>
+            <w:r>
+              <w:t>8.761* (4.882)</w:t>
+            </w:r>
+          </w:p>
+        </w:tc>
+        <w:tc>
+          <w:tcPr>
+            <w:tcW w:type="dxa" w:w="576"/>
           </w:tcPr>
           <w:p>
             <w:r>
@@ -770,7 +2062,7 @@
         </w:tc>
         <w:tc>
           <w:tcPr>
-            <w:tcW w:type="dxa" w:w="1234"/>
+            <w:tcW w:type="dxa" w:w="576"/>
           </w:tcPr>
           <w:p>
             <w:r>
@@ -780,7 +2072,27 @@
         </w:tc>
         <w:tc>
           <w:tcPr>
-            <w:tcW w:type="dxa" w:w="1234"/>
+            <w:tcW w:type="dxa" w:w="576"/>
+          </w:tcPr>
+          <w:p>
+            <w:r>
+              <w:t>-13.857*** (4.093)</w:t>
+            </w:r>
+          </w:p>
+        </w:tc>
+        <w:tc>
+          <w:tcPr>
+            <w:tcW w:type="dxa" w:w="576"/>
+          </w:tcPr>
+          <w:p>
+            <w:r>
+              <w:t>-13.857*** (4.093)</w:t>
+            </w:r>
+          </w:p>
+        </w:tc>
+        <w:tc>
+          <w:tcPr>
+            <w:tcW w:type="dxa" w:w="576"/>
           </w:tcPr>
           <w:p>
             <w:r>
@@ -790,7 +2102,27 @@
         </w:tc>
         <w:tc>
           <w:tcPr>
-            <w:tcW w:type="dxa" w:w="1234"/>
+            <w:tcW w:type="dxa" w:w="576"/>
+          </w:tcPr>
+          <w:p>
+            <w:r>
+              <w:t>20.410 (20.725)</w:t>
+            </w:r>
+          </w:p>
+        </w:tc>
+        <w:tc>
+          <w:tcPr>
+            <w:tcW w:type="dxa" w:w="576"/>
+          </w:tcPr>
+          <w:p>
+            <w:r>
+              <w:t>20.410 (20.725)</w:t>
+            </w:r>
+          </w:p>
+        </w:tc>
+        <w:tc>
+          <w:tcPr>
+            <w:tcW w:type="dxa" w:w="576"/>
           </w:tcPr>
           <w:p>
             <w:r>
@@ -798,11 +2130,31 @@
             </w:r>
           </w:p>
         </w:tc>
+        <w:tc>
+          <w:tcPr>
+            <w:tcW w:type="dxa" w:w="576"/>
+          </w:tcPr>
+          <w:p>
+            <w:r>
+              <w:t>-4.684 (7.397)</w:t>
+            </w:r>
+          </w:p>
+        </w:tc>
+        <w:tc>
+          <w:tcPr>
+            <w:tcW w:type="dxa" w:w="576"/>
+          </w:tcPr>
+          <w:p>
+            <w:r>
+              <w:t>-4.423 (7.251)</w:t>
+            </w:r>
+          </w:p>
+        </w:tc>
       </w:tr>
       <w:tr>
         <w:tc>
           <w:tcPr>
-            <w:tcW w:type="dxa" w:w="1234"/>
+            <w:tcW w:type="dxa" w:w="576"/>
           </w:tcPr>
           <w:p>
             <w:r>
@@ -812,7 +2164,7 @@
         </w:tc>
         <w:tc>
           <w:tcPr>
-            <w:tcW w:type="dxa" w:w="1234"/>
+            <w:tcW w:type="dxa" w:w="576"/>
           </w:tcPr>
           <w:p>
             <w:r>
@@ -822,7 +2174,7 @@
         </w:tc>
         <w:tc>
           <w:tcPr>
-            <w:tcW w:type="dxa" w:w="1234"/>
+            <w:tcW w:type="dxa" w:w="576"/>
           </w:tcPr>
           <w:p>
             <w:r>
@@ -832,7 +2184,27 @@
         </w:tc>
         <w:tc>
           <w:tcPr>
-            <w:tcW w:type="dxa" w:w="1234"/>
+            <w:tcW w:type="dxa" w:w="576"/>
+          </w:tcPr>
+          <w:p>
+            <w:r>
+              <w:t>-0.125 (0.112)</w:t>
+            </w:r>
+          </w:p>
+        </w:tc>
+        <w:tc>
+          <w:tcPr>
+            <w:tcW w:type="dxa" w:w="576"/>
+          </w:tcPr>
+          <w:p>
+            <w:r>
+              <w:t>-0.121 (0.117)</w:t>
+            </w:r>
+          </w:p>
+        </w:tc>
+        <w:tc>
+          <w:tcPr>
+            <w:tcW w:type="dxa" w:w="576"/>
           </w:tcPr>
           <w:p>
             <w:r>
@@ -842,7 +2214,7 @@
         </w:tc>
         <w:tc>
           <w:tcPr>
-            <w:tcW w:type="dxa" w:w="1234"/>
+            <w:tcW w:type="dxa" w:w="576"/>
           </w:tcPr>
           <w:p>
             <w:r>
@@ -852,7 +2224,27 @@
         </w:tc>
         <w:tc>
           <w:tcPr>
-            <w:tcW w:type="dxa" w:w="1234"/>
+            <w:tcW w:type="dxa" w:w="576"/>
+          </w:tcPr>
+          <w:p>
+            <w:r>
+              <w:t>-0.477 (0.646)</w:t>
+            </w:r>
+          </w:p>
+        </w:tc>
+        <w:tc>
+          <w:tcPr>
+            <w:tcW w:type="dxa" w:w="576"/>
+          </w:tcPr>
+          <w:p>
+            <w:r>
+              <w:t>-0.477 (0.646)</w:t>
+            </w:r>
+          </w:p>
+        </w:tc>
+        <w:tc>
+          <w:tcPr>
+            <w:tcW w:type="dxa" w:w="576"/>
           </w:tcPr>
           <w:p>
             <w:r>
@@ -862,7 +2254,27 @@
         </w:tc>
         <w:tc>
           <w:tcPr>
-            <w:tcW w:type="dxa" w:w="1234"/>
+            <w:tcW w:type="dxa" w:w="576"/>
+          </w:tcPr>
+          <w:p>
+            <w:r>
+              <w:t>0.667 (1.999)</w:t>
+            </w:r>
+          </w:p>
+        </w:tc>
+        <w:tc>
+          <w:tcPr>
+            <w:tcW w:type="dxa" w:w="576"/>
+          </w:tcPr>
+          <w:p>
+            <w:r>
+              <w:t>0.667 (1.999)</w:t>
+            </w:r>
+          </w:p>
+        </w:tc>
+        <w:tc>
+          <w:tcPr>
+            <w:tcW w:type="dxa" w:w="576"/>
           </w:tcPr>
           <w:p>
             <w:r>
@@ -870,11 +2282,31 @@
             </w:r>
           </w:p>
         </w:tc>
+        <w:tc>
+          <w:tcPr>
+            <w:tcW w:type="dxa" w:w="576"/>
+          </w:tcPr>
+          <w:p>
+            <w:r>
+              <w:t>-0.411* (0.236)</w:t>
+            </w:r>
+          </w:p>
+        </w:tc>
+        <w:tc>
+          <w:tcPr>
+            <w:tcW w:type="dxa" w:w="576"/>
+          </w:tcPr>
+          <w:p>
+            <w:r>
+              <w:t>-0.408* (0.243)</w:t>
+            </w:r>
+          </w:p>
+        </w:tc>
       </w:tr>
       <w:tr>
         <w:tc>
           <w:tcPr>
-            <w:tcW w:type="dxa" w:w="1234"/>
+            <w:tcW w:type="dxa" w:w="576"/>
           </w:tcPr>
           <w:p>
             <w:r>
@@ -884,7 +2316,7 @@
         </w:tc>
         <w:tc>
           <w:tcPr>
-            <w:tcW w:type="dxa" w:w="1234"/>
+            <w:tcW w:type="dxa" w:w="576"/>
           </w:tcPr>
           <w:p>
             <w:r>
@@ -894,7 +2326,7 @@
         </w:tc>
         <w:tc>
           <w:tcPr>
-            <w:tcW w:type="dxa" w:w="1234"/>
+            <w:tcW w:type="dxa" w:w="576"/>
           </w:tcPr>
           <w:p>
             <w:r>
@@ -904,7 +2336,27 @@
         </w:tc>
         <w:tc>
           <w:tcPr>
-            <w:tcW w:type="dxa" w:w="1234"/>
+            <w:tcW w:type="dxa" w:w="576"/>
+          </w:tcPr>
+          <w:p>
+            <w:r>
+              <w:t>0.025* (0.013)</w:t>
+            </w:r>
+          </w:p>
+        </w:tc>
+        <w:tc>
+          <w:tcPr>
+            <w:tcW w:type="dxa" w:w="576"/>
+          </w:tcPr>
+          <w:p>
+            <w:r>
+              <w:t>0.025* (0.014)</w:t>
+            </w:r>
+          </w:p>
+        </w:tc>
+        <w:tc>
+          <w:tcPr>
+            <w:tcW w:type="dxa" w:w="576"/>
           </w:tcPr>
           <w:p>
             <w:r>
@@ -914,7 +2366,7 @@
         </w:tc>
         <w:tc>
           <w:tcPr>
-            <w:tcW w:type="dxa" w:w="1234"/>
+            <w:tcW w:type="dxa" w:w="576"/>
           </w:tcPr>
           <w:p>
             <w:r>
@@ -924,7 +2376,27 @@
         </w:tc>
         <w:tc>
           <w:tcPr>
-            <w:tcW w:type="dxa" w:w="1234"/>
+            <w:tcW w:type="dxa" w:w="576"/>
+          </w:tcPr>
+          <w:p>
+            <w:r>
+              <w:t>0.015 (0.030)</w:t>
+            </w:r>
+          </w:p>
+        </w:tc>
+        <w:tc>
+          <w:tcPr>
+            <w:tcW w:type="dxa" w:w="576"/>
+          </w:tcPr>
+          <w:p>
+            <w:r>
+              <w:t>0.015 (0.030)</w:t>
+            </w:r>
+          </w:p>
+        </w:tc>
+        <w:tc>
+          <w:tcPr>
+            <w:tcW w:type="dxa" w:w="576"/>
           </w:tcPr>
           <w:p>
             <w:r>
@@ -934,7 +2406,27 @@
         </w:tc>
         <w:tc>
           <w:tcPr>
-            <w:tcW w:type="dxa" w:w="1234"/>
+            <w:tcW w:type="dxa" w:w="576"/>
+          </w:tcPr>
+          <w:p>
+            <w:r>
+              <w:t>-0.140 (0.295)</w:t>
+            </w:r>
+          </w:p>
+        </w:tc>
+        <w:tc>
+          <w:tcPr>
+            <w:tcW w:type="dxa" w:w="576"/>
+          </w:tcPr>
+          <w:p>
+            <w:r>
+              <w:t>-0.140 (0.295)</w:t>
+            </w:r>
+          </w:p>
+        </w:tc>
+        <w:tc>
+          <w:tcPr>
+            <w:tcW w:type="dxa" w:w="576"/>
           </w:tcPr>
           <w:p>
             <w:r>
@@ -942,11 +2434,31 @@
             </w:r>
           </w:p>
         </w:tc>
+        <w:tc>
+          <w:tcPr>
+            <w:tcW w:type="dxa" w:w="576"/>
+          </w:tcPr>
+          <w:p>
+            <w:r>
+              <w:t>0.038* (0.023)</w:t>
+            </w:r>
+          </w:p>
+        </w:tc>
+        <w:tc>
+          <w:tcPr>
+            <w:tcW w:type="dxa" w:w="576"/>
+          </w:tcPr>
+          <w:p>
+            <w:r>
+              <w:t>0.037 (0.023)</w:t>
+            </w:r>
+          </w:p>
+        </w:tc>
       </w:tr>
       <w:tr>
         <w:tc>
           <w:tcPr>
-            <w:tcW w:type="dxa" w:w="1234"/>
+            <w:tcW w:type="dxa" w:w="576"/>
           </w:tcPr>
           <w:p>
             <w:r>
@@ -956,7 +2468,7 @@
         </w:tc>
         <w:tc>
           <w:tcPr>
-            <w:tcW w:type="dxa" w:w="1234"/>
+            <w:tcW w:type="dxa" w:w="576"/>
           </w:tcPr>
           <w:p>
             <w:r>
@@ -966,7 +2478,7 @@
         </w:tc>
         <w:tc>
           <w:tcPr>
-            <w:tcW w:type="dxa" w:w="1234"/>
+            <w:tcW w:type="dxa" w:w="576"/>
           </w:tcPr>
           <w:p>
             <w:r>
@@ -976,7 +2488,27 @@
         </w:tc>
         <w:tc>
           <w:tcPr>
-            <w:tcW w:type="dxa" w:w="1234"/>
+            <w:tcW w:type="dxa" w:w="576"/>
+          </w:tcPr>
+          <w:p>
+            <w:r>
+              <w:t>-0.002 (0.011)</w:t>
+            </w:r>
+          </w:p>
+        </w:tc>
+        <w:tc>
+          <w:tcPr>
+            <w:tcW w:type="dxa" w:w="576"/>
+          </w:tcPr>
+          <w:p>
+            <w:r>
+              <w:t>-0.003 (0.011)</w:t>
+            </w:r>
+          </w:p>
+        </w:tc>
+        <w:tc>
+          <w:tcPr>
+            <w:tcW w:type="dxa" w:w="576"/>
           </w:tcPr>
           <w:p>
             <w:r>
@@ -986,7 +2518,7 @@
         </w:tc>
         <w:tc>
           <w:tcPr>
-            <w:tcW w:type="dxa" w:w="1234"/>
+            <w:tcW w:type="dxa" w:w="576"/>
           </w:tcPr>
           <w:p>
             <w:r>
@@ -996,7 +2528,27 @@
         </w:tc>
         <w:tc>
           <w:tcPr>
-            <w:tcW w:type="dxa" w:w="1234"/>
+            <w:tcW w:type="dxa" w:w="576"/>
+          </w:tcPr>
+          <w:p>
+            <w:r>
+              <w:t>-0.032 (0.062)</w:t>
+            </w:r>
+          </w:p>
+        </w:tc>
+        <w:tc>
+          <w:tcPr>
+            <w:tcW w:type="dxa" w:w="576"/>
+          </w:tcPr>
+          <w:p>
+            <w:r>
+              <w:t>-0.032 (0.062)</w:t>
+            </w:r>
+          </w:p>
+        </w:tc>
+        <w:tc>
+          <w:tcPr>
+            <w:tcW w:type="dxa" w:w="576"/>
           </w:tcPr>
           <w:p>
             <w:r>
@@ -1006,7 +2558,27 @@
         </w:tc>
         <w:tc>
           <w:tcPr>
-            <w:tcW w:type="dxa" w:w="1234"/>
+            <w:tcW w:type="dxa" w:w="576"/>
+          </w:tcPr>
+          <w:p>
+            <w:r>
+              <w:t>0.003 (0.045)</w:t>
+            </w:r>
+          </w:p>
+        </w:tc>
+        <w:tc>
+          <w:tcPr>
+            <w:tcW w:type="dxa" w:w="576"/>
+          </w:tcPr>
+          <w:p>
+            <w:r>
+              <w:t>0.003 (0.045)</w:t>
+            </w:r>
+          </w:p>
+        </w:tc>
+        <w:tc>
+          <w:tcPr>
+            <w:tcW w:type="dxa" w:w="576"/>
           </w:tcPr>
           <w:p>
             <w:r>
@@ -1014,11 +2586,31 @@
             </w:r>
           </w:p>
         </w:tc>
+        <w:tc>
+          <w:tcPr>
+            <w:tcW w:type="dxa" w:w="576"/>
+          </w:tcPr>
+          <w:p>
+            <w:r>
+              <w:t>0.021 (0.062)</w:t>
+            </w:r>
+          </w:p>
+        </w:tc>
+        <w:tc>
+          <w:tcPr>
+            <w:tcW w:type="dxa" w:w="576"/>
+          </w:tcPr>
+          <w:p>
+            <w:r>
+              <w:t>0.018 (0.061)</w:t>
+            </w:r>
+          </w:p>
+        </w:tc>
       </w:tr>
       <w:tr>
         <w:tc>
           <w:tcPr>
-            <w:tcW w:type="dxa" w:w="1234"/>
+            <w:tcW w:type="dxa" w:w="576"/>
           </w:tcPr>
           <w:p>
             <w:r>
@@ -1028,7 +2620,7 @@
         </w:tc>
         <w:tc>
           <w:tcPr>
-            <w:tcW w:type="dxa" w:w="1234"/>
+            <w:tcW w:type="dxa" w:w="576"/>
           </w:tcPr>
           <w:p>
             <w:r>
@@ -1038,7 +2630,7 @@
         </w:tc>
         <w:tc>
           <w:tcPr>
-            <w:tcW w:type="dxa" w:w="1234"/>
+            <w:tcW w:type="dxa" w:w="576"/>
           </w:tcPr>
           <w:p>
             <w:r>
@@ -1048,7 +2640,27 @@
         </w:tc>
         <w:tc>
           <w:tcPr>
-            <w:tcW w:type="dxa" w:w="1234"/>
+            <w:tcW w:type="dxa" w:w="576"/>
+          </w:tcPr>
+          <w:p>
+            <w:r>
+              <w:t>3.164* (1.811)</w:t>
+            </w:r>
+          </w:p>
+        </w:tc>
+        <w:tc>
+          <w:tcPr>
+            <w:tcW w:type="dxa" w:w="576"/>
+          </w:tcPr>
+          <w:p>
+            <w:r>
+              <w:t>3.370* (1.857)</w:t>
+            </w:r>
+          </w:p>
+        </w:tc>
+        <w:tc>
+          <w:tcPr>
+            <w:tcW w:type="dxa" w:w="576"/>
           </w:tcPr>
           <w:p>
             <w:r>
@@ -1058,7 +2670,7 @@
         </w:tc>
         <w:tc>
           <w:tcPr>
-            <w:tcW w:type="dxa" w:w="1234"/>
+            <w:tcW w:type="dxa" w:w="576"/>
           </w:tcPr>
           <w:p>
             <w:r>
@@ -1068,7 +2680,27 @@
         </w:tc>
         <w:tc>
           <w:tcPr>
-            <w:tcW w:type="dxa" w:w="1234"/>
+            <w:tcW w:type="dxa" w:w="576"/>
+          </w:tcPr>
+          <w:p>
+            <w:r>
+              <w:t>-3.578 (5.331)</w:t>
+            </w:r>
+          </w:p>
+        </w:tc>
+        <w:tc>
+          <w:tcPr>
+            <w:tcW w:type="dxa" w:w="576"/>
+          </w:tcPr>
+          <w:p>
+            <w:r>
+              <w:t>-3.578 (5.331)</w:t>
+            </w:r>
+          </w:p>
+        </w:tc>
+        <w:tc>
+          <w:tcPr>
+            <w:tcW w:type="dxa" w:w="576"/>
           </w:tcPr>
           <w:p>
             <w:r>
@@ -1078,7 +2710,27 @@
         </w:tc>
         <w:tc>
           <w:tcPr>
-            <w:tcW w:type="dxa" w:w="1234"/>
+            <w:tcW w:type="dxa" w:w="576"/>
+          </w:tcPr>
+          <w:p>
+            <w:r>
+              <w:t>0.873 (15.395)</w:t>
+            </w:r>
+          </w:p>
+        </w:tc>
+        <w:tc>
+          <w:tcPr>
+            <w:tcW w:type="dxa" w:w="576"/>
+          </w:tcPr>
+          <w:p>
+            <w:r>
+              <w:t>0.873 (15.395)</w:t>
+            </w:r>
+          </w:p>
+        </w:tc>
+        <w:tc>
+          <w:tcPr>
+            <w:tcW w:type="dxa" w:w="576"/>
           </w:tcPr>
           <w:p>
             <w:r>
@@ -1086,11 +2738,31 @@
             </w:r>
           </w:p>
         </w:tc>
+        <w:tc>
+          <w:tcPr>
+            <w:tcW w:type="dxa" w:w="576"/>
+          </w:tcPr>
+          <w:p>
+            <w:r>
+              <w:t>1.575 (4.276)</w:t>
+            </w:r>
+          </w:p>
+        </w:tc>
+        <w:tc>
+          <w:tcPr>
+            <w:tcW w:type="dxa" w:w="576"/>
+          </w:tcPr>
+          <w:p>
+            <w:r>
+              <w:t>1.952 (4.388)</w:t>
+            </w:r>
+          </w:p>
+        </w:tc>
       </w:tr>
       <w:tr>
         <w:tc>
           <w:tcPr>
-            <w:tcW w:type="dxa" w:w="1234"/>
+            <w:tcW w:type="dxa" w:w="576"/>
           </w:tcPr>
           <w:p>
             <w:r>
@@ -1100,7 +2772,7 @@
         </w:tc>
         <w:tc>
           <w:tcPr>
-            <w:tcW w:type="dxa" w:w="1234"/>
+            <w:tcW w:type="dxa" w:w="576"/>
           </w:tcPr>
           <w:p>
             <w:r>
@@ -1110,7 +2782,7 @@
         </w:tc>
         <w:tc>
           <w:tcPr>
-            <w:tcW w:type="dxa" w:w="1234"/>
+            <w:tcW w:type="dxa" w:w="576"/>
           </w:tcPr>
           <w:p>
             <w:r>
@@ -1120,7 +2792,27 @@
         </w:tc>
         <w:tc>
           <w:tcPr>
-            <w:tcW w:type="dxa" w:w="1234"/>
+            <w:tcW w:type="dxa" w:w="576"/>
+          </w:tcPr>
+          <w:p>
+            <w:r>
+              <w:t>63</w:t>
+            </w:r>
+          </w:p>
+        </w:tc>
+        <w:tc>
+          <w:tcPr>
+            <w:tcW w:type="dxa" w:w="576"/>
+          </w:tcPr>
+          <w:p>
+            <w:r>
+              <w:t>63</w:t>
+            </w:r>
+          </w:p>
+        </w:tc>
+        <w:tc>
+          <w:tcPr>
+            <w:tcW w:type="dxa" w:w="576"/>
           </w:tcPr>
           <w:p>
             <w:r>
@@ -1130,7 +2822,7 @@
         </w:tc>
         <w:tc>
           <w:tcPr>
-            <w:tcW w:type="dxa" w:w="1234"/>
+            <w:tcW w:type="dxa" w:w="576"/>
           </w:tcPr>
           <w:p>
             <w:r>
@@ -1140,7 +2832,27 @@
         </w:tc>
         <w:tc>
           <w:tcPr>
-            <w:tcW w:type="dxa" w:w="1234"/>
+            <w:tcW w:type="dxa" w:w="576"/>
+          </w:tcPr>
+          <w:p>
+            <w:r>
+              <w:t>47</w:t>
+            </w:r>
+          </w:p>
+        </w:tc>
+        <w:tc>
+          <w:tcPr>
+            <w:tcW w:type="dxa" w:w="576"/>
+          </w:tcPr>
+          <w:p>
+            <w:r>
+              <w:t>47</w:t>
+            </w:r>
+          </w:p>
+        </w:tc>
+        <w:tc>
+          <w:tcPr>
+            <w:tcW w:type="dxa" w:w="576"/>
           </w:tcPr>
           <w:p>
             <w:r>
@@ -1150,7 +2862,27 @@
         </w:tc>
         <w:tc>
           <w:tcPr>
-            <w:tcW w:type="dxa" w:w="1234"/>
+            <w:tcW w:type="dxa" w:w="576"/>
+          </w:tcPr>
+          <w:p>
+            <w:r>
+              <w:t>31</w:t>
+            </w:r>
+          </w:p>
+        </w:tc>
+        <w:tc>
+          <w:tcPr>
+            <w:tcW w:type="dxa" w:w="576"/>
+          </w:tcPr>
+          <w:p>
+            <w:r>
+              <w:t>31</w:t>
+            </w:r>
+          </w:p>
+        </w:tc>
+        <w:tc>
+          <w:tcPr>
+            <w:tcW w:type="dxa" w:w="576"/>
           </w:tcPr>
           <w:p>
             <w:r>
@@ -1158,11 +2890,31 @@
             </w:r>
           </w:p>
         </w:tc>
+        <w:tc>
+          <w:tcPr>
+            <w:tcW w:type="dxa" w:w="576"/>
+          </w:tcPr>
+          <w:p>
+            <w:r>
+              <w:t>63</w:t>
+            </w:r>
+          </w:p>
+        </w:tc>
+        <w:tc>
+          <w:tcPr>
+            <w:tcW w:type="dxa" w:w="576"/>
+          </w:tcPr>
+          <w:p>
+            <w:r>
+              <w:t>63</w:t>
+            </w:r>
+          </w:p>
+        </w:tc>
       </w:tr>
       <w:tr>
         <w:tc>
           <w:tcPr>
-            <w:tcW w:type="dxa" w:w="1234"/>
+            <w:tcW w:type="dxa" w:w="576"/>
           </w:tcPr>
           <w:p>
             <w:r>
@@ -1172,7 +2924,7 @@
         </w:tc>
         <w:tc>
           <w:tcPr>
-            <w:tcW w:type="dxa" w:w="1234"/>
+            <w:tcW w:type="dxa" w:w="576"/>
           </w:tcPr>
           <w:p>
             <w:r>
@@ -1182,7 +2934,7 @@
         </w:tc>
         <w:tc>
           <w:tcPr>
-            <w:tcW w:type="dxa" w:w="1234"/>
+            <w:tcW w:type="dxa" w:w="576"/>
           </w:tcPr>
           <w:p>
             <w:r>
@@ -1192,7 +2944,7 @@
         </w:tc>
         <w:tc>
           <w:tcPr>
-            <w:tcW w:type="dxa" w:w="1234"/>
+            <w:tcW w:type="dxa" w:w="576"/>
           </w:tcPr>
           <w:p>
             <w:r>
@@ -1202,7 +2954,7 @@
         </w:tc>
         <w:tc>
           <w:tcPr>
-            <w:tcW w:type="dxa" w:w="1234"/>
+            <w:tcW w:type="dxa" w:w="576"/>
           </w:tcPr>
           <w:p>
             <w:r>
@@ -1212,7 +2964,7 @@
         </w:tc>
         <w:tc>
           <w:tcPr>
-            <w:tcW w:type="dxa" w:w="1234"/>
+            <w:tcW w:type="dxa" w:w="576"/>
           </w:tcPr>
           <w:p>
             <w:r>
@@ -1222,7 +2974,7 @@
         </w:tc>
         <w:tc>
           <w:tcPr>
-            <w:tcW w:type="dxa" w:w="1234"/>
+            <w:tcW w:type="dxa" w:w="576"/>
           </w:tcPr>
           <w:p>
             <w:r>
@@ -1230,11 +2982,91 @@
             </w:r>
           </w:p>
         </w:tc>
+        <w:tc>
+          <w:tcPr>
+            <w:tcW w:type="dxa" w:w="576"/>
+          </w:tcPr>
+          <w:p>
+            <w:r>
+              <w:t>Yes</w:t>
+            </w:r>
+          </w:p>
+        </w:tc>
+        <w:tc>
+          <w:tcPr>
+            <w:tcW w:type="dxa" w:w="576"/>
+          </w:tcPr>
+          <w:p>
+            <w:r>
+              <w:t>Yes</w:t>
+            </w:r>
+          </w:p>
+        </w:tc>
+        <w:tc>
+          <w:tcPr>
+            <w:tcW w:type="dxa" w:w="576"/>
+          </w:tcPr>
+          <w:p>
+            <w:r>
+              <w:t>Yes</w:t>
+            </w:r>
+          </w:p>
+        </w:tc>
+        <w:tc>
+          <w:tcPr>
+            <w:tcW w:type="dxa" w:w="576"/>
+          </w:tcPr>
+          <w:p>
+            <w:r>
+              <w:t>Yes</w:t>
+            </w:r>
+          </w:p>
+        </w:tc>
+        <w:tc>
+          <w:tcPr>
+            <w:tcW w:type="dxa" w:w="576"/>
+          </w:tcPr>
+          <w:p>
+            <w:r>
+              <w:t>Yes</w:t>
+            </w:r>
+          </w:p>
+        </w:tc>
+        <w:tc>
+          <w:tcPr>
+            <w:tcW w:type="dxa" w:w="576"/>
+          </w:tcPr>
+          <w:p>
+            <w:r>
+              <w:t>Yes</w:t>
+            </w:r>
+          </w:p>
+        </w:tc>
+        <w:tc>
+          <w:tcPr>
+            <w:tcW w:type="dxa" w:w="576"/>
+          </w:tcPr>
+          <w:p>
+            <w:r>
+              <w:t>Yes</w:t>
+            </w:r>
+          </w:p>
+        </w:tc>
+        <w:tc>
+          <w:tcPr>
+            <w:tcW w:type="dxa" w:w="576"/>
+          </w:tcPr>
+          <w:p>
+            <w:r>
+              <w:t>Yes</w:t>
+            </w:r>
+          </w:p>
+        </w:tc>
       </w:tr>
       <w:tr>
         <w:tc>
           <w:tcPr>
-            <w:tcW w:type="dxa" w:w="1234"/>
+            <w:tcW w:type="dxa" w:w="576"/>
           </w:tcPr>
           <w:p>
             <w:r>
@@ -1244,7 +3076,7 @@
         </w:tc>
         <w:tc>
           <w:tcPr>
-            <w:tcW w:type="dxa" w:w="1234"/>
+            <w:tcW w:type="dxa" w:w="576"/>
           </w:tcPr>
           <w:p>
             <w:r>
@@ -1254,7 +3086,7 @@
         </w:tc>
         <w:tc>
           <w:tcPr>
-            <w:tcW w:type="dxa" w:w="1234"/>
+            <w:tcW w:type="dxa" w:w="576"/>
           </w:tcPr>
           <w:p>
             <w:r>
@@ -1264,7 +3096,7 @@
         </w:tc>
         <w:tc>
           <w:tcPr>
-            <w:tcW w:type="dxa" w:w="1234"/>
+            <w:tcW w:type="dxa" w:w="576"/>
           </w:tcPr>
           <w:p>
             <w:r>
@@ -1274,7 +3106,7 @@
         </w:tc>
         <w:tc>
           <w:tcPr>
-            <w:tcW w:type="dxa" w:w="1234"/>
+            <w:tcW w:type="dxa" w:w="576"/>
           </w:tcPr>
           <w:p>
             <w:r>
@@ -1284,7 +3116,7 @@
         </w:tc>
         <w:tc>
           <w:tcPr>
-            <w:tcW w:type="dxa" w:w="1234"/>
+            <w:tcW w:type="dxa" w:w="576"/>
           </w:tcPr>
           <w:p>
             <w:r>
@@ -1294,7 +3126,87 @@
         </w:tc>
         <w:tc>
           <w:tcPr>
-            <w:tcW w:type="dxa" w:w="1234"/>
+            <w:tcW w:type="dxa" w:w="576"/>
+          </w:tcPr>
+          <w:p>
+            <w:r>
+              <w:t>Yes</w:t>
+            </w:r>
+          </w:p>
+        </w:tc>
+        <w:tc>
+          <w:tcPr>
+            <w:tcW w:type="dxa" w:w="576"/>
+          </w:tcPr>
+          <w:p>
+            <w:r>
+              <w:t>Yes</w:t>
+            </w:r>
+          </w:p>
+        </w:tc>
+        <w:tc>
+          <w:tcPr>
+            <w:tcW w:type="dxa" w:w="576"/>
+          </w:tcPr>
+          <w:p>
+            <w:r>
+              <w:t>Yes</w:t>
+            </w:r>
+          </w:p>
+        </w:tc>
+        <w:tc>
+          <w:tcPr>
+            <w:tcW w:type="dxa" w:w="576"/>
+          </w:tcPr>
+          <w:p>
+            <w:r>
+              <w:t>Yes</w:t>
+            </w:r>
+          </w:p>
+        </w:tc>
+        <w:tc>
+          <w:tcPr>
+            <w:tcW w:type="dxa" w:w="576"/>
+          </w:tcPr>
+          <w:p>
+            <w:r>
+              <w:t>Yes</w:t>
+            </w:r>
+          </w:p>
+        </w:tc>
+        <w:tc>
+          <w:tcPr>
+            <w:tcW w:type="dxa" w:w="576"/>
+          </w:tcPr>
+          <w:p>
+            <w:r>
+              <w:t>Yes</w:t>
+            </w:r>
+          </w:p>
+        </w:tc>
+        <w:tc>
+          <w:tcPr>
+            <w:tcW w:type="dxa" w:w="576"/>
+          </w:tcPr>
+          <w:p>
+            <w:r>
+              <w:t>Yes</w:t>
+            </w:r>
+          </w:p>
+        </w:tc>
+        <w:tc>
+          <w:tcPr>
+            <w:tcW w:type="dxa" w:w="576"/>
+          </w:tcPr>
+          <w:p>
+            <w:r>
+              <w:t>Yes</w:t>
+            </w:r>
+          </w:p>
+        </w:tc>
+        <w:tc>
+          <w:tcPr>
+            <w:tcW w:type="dxa" w:w="576"/>
           </w:tcPr>
           <w:p>
             <w:r>

</xml_diff>

<commit_message>
Refactor baseline table: Update column headers and streamline data presentation
- Changed column headers in HTML, Markdown, and DOCX formats to reflect new analysis.
- Removed unnecessary rows and columns to enhance clarity and focus on key metrics.
- Adjusted statistical results for consistency across formats.
- Ensured all tables maintain alignment with the latest research findings.
</commit_message>
<xml_diff>
--- a/results/01_baseline/tables/baseline_table_clean.docx
+++ b/results/01_baseline/tables/baseline_table_clean.docx
@@ -12,7 +12,7 @@
     </w:p>
     <w:p>
       <w:r>
-        <w:t>Entries are coefficients with standard errors in parentheses. *, **, *** denote p&amp;lt;0.10, p&amp;lt;0.05, p&amp;lt;0.01 respectively. All specifications include firm and year fixed effects; SEs clustered by firm.</w:t>
+        <w:t>Entries are coefficients with standard errors in parentheses. *, **, *** denote p&lt;0.10, p&lt;0.05, p&lt;0.01 respectively. All specifications include firm and year fixed effects; SEs clustered by firm.</w:t>
       </w:r>
     </w:p>
     <w:tbl>
@@ -21,26 +21,16 @@
         <w:tblLook w:firstColumn="1" w:firstRow="1" w:lastColumn="0" w:lastRow="0" w:noHBand="0" w:noVBand="1" w:val="04A0"/>
       </w:tblPr>
       <w:tblGrid>
-        <w:gridCol w:w="576"/>
-        <w:gridCol w:w="576"/>
-        <w:gridCol w:w="576"/>
-        <w:gridCol w:w="576"/>
-        <w:gridCol w:w="576"/>
-        <w:gridCol w:w="576"/>
-        <w:gridCol w:w="576"/>
-        <w:gridCol w:w="576"/>
-        <w:gridCol w:w="576"/>
-        <w:gridCol w:w="576"/>
-        <w:gridCol w:w="576"/>
-        <w:gridCol w:w="576"/>
-        <w:gridCol w:w="576"/>
-        <w:gridCol w:w="576"/>
-        <w:gridCol w:w="576"/>
+        <w:gridCol w:w="1728"/>
+        <w:gridCol w:w="1728"/>
+        <w:gridCol w:w="1728"/>
+        <w:gridCol w:w="1728"/>
+        <w:gridCol w:w="1728"/>
       </w:tblGrid>
       <w:tr>
         <w:tc>
           <w:tcPr>
-            <w:tcW w:type="dxa" w:w="576"/>
+            <w:tcW w:type="dxa" w:w="1728"/>
           </w:tcPr>
           <w:p>
             <w:r/>
@@ -48,141 +38,41 @@
         </w:tc>
         <w:tc>
           <w:tcPr>
-            <w:tcW w:type="dxa" w:w="576"/>
+            <w:tcW w:type="dxa" w:w="1728"/>
           </w:tcPr>
           <w:p>
             <w:r>
-              <w:t>OLS FE (t), levels</w:t>
+              <w:t>Patents t+1 (log) ~ log mentions (t) + FE</w:t>
             </w:r>
           </w:p>
         </w:tc>
         <w:tc>
           <w:tcPr>
-            <w:tcW w:type="dxa" w:w="576"/>
+            <w:tcW w:type="dxa" w:w="1728"/>
           </w:tcPr>
           <w:p>
             <w:r>
-              <w:t>OLS FE (t), shares</w:t>
+              <w:t>Patents t+1 (log) ~ disclosure dummies (t) + FE</w:t>
             </w:r>
           </w:p>
         </w:tc>
         <w:tc>
           <w:tcPr>
-            <w:tcW w:type="dxa" w:w="576"/>
+            <w:tcW w:type="dxa" w:w="1728"/>
           </w:tcPr>
           <w:p>
             <w:r>
-              <w:t>OLS FE (t), log-counts</w:t>
+              <w:t>Patents t (log) ~ log mentions (t) + FE</w:t>
             </w:r>
           </w:p>
         </w:tc>
         <w:tc>
           <w:tcPr>
-            <w:tcW w:type="dxa" w:w="576"/>
+            <w:tcW w:type="dxa" w:w="1728"/>
           </w:tcPr>
           <w:p>
             <w:r>
-              <w:t>OLS FE (t), dummies</w:t>
-            </w:r>
-          </w:p>
-        </w:tc>
-        <w:tc>
-          <w:tcPr>
-            <w:tcW w:type="dxa" w:w="576"/>
-          </w:tcPr>
-          <w:p>
-            <w:r>
-              <w:t>OLS FE (t+1), levels</w:t>
-            </w:r>
-          </w:p>
-        </w:tc>
-        <w:tc>
-          <w:tcPr>
-            <w:tcW w:type="dxa" w:w="576"/>
-          </w:tcPr>
-          <w:p>
-            <w:r>
-              <w:t>OLS FE (t+1), shares</w:t>
-            </w:r>
-          </w:p>
-        </w:tc>
-        <w:tc>
-          <w:tcPr>
-            <w:tcW w:type="dxa" w:w="576"/>
-          </w:tcPr>
-          <w:p>
-            <w:r>
-              <w:t>OLS FE (t+1), log-counts</w:t>
-            </w:r>
-          </w:p>
-        </w:tc>
-        <w:tc>
-          <w:tcPr>
-            <w:tcW w:type="dxa" w:w="576"/>
-          </w:tcPr>
-          <w:p>
-            <w:r>
-              <w:t>OLS FE (t+1), dummies</w:t>
-            </w:r>
-          </w:p>
-        </w:tc>
-        <w:tc>
-          <w:tcPr>
-            <w:tcW w:type="dxa" w:w="576"/>
-          </w:tcPr>
-          <w:p>
-            <w:r>
-              <w:t>OLS FE (t+2), levels</w:t>
-            </w:r>
-          </w:p>
-        </w:tc>
-        <w:tc>
-          <w:tcPr>
-            <w:tcW w:type="dxa" w:w="576"/>
-          </w:tcPr>
-          <w:p>
-            <w:r>
-              <w:t>OLS FE (t+2), log-counts</w:t>
-            </w:r>
-          </w:p>
-        </w:tc>
-        <w:tc>
-          <w:tcPr>
-            <w:tcW w:type="dxa" w:w="576"/>
-          </w:tcPr>
-          <w:p>
-            <w:r>
-              <w:t>OLS FE (t+2), dummies</w:t>
-            </w:r>
-          </w:p>
-        </w:tc>
-        <w:tc>
-          <w:tcPr>
-            <w:tcW w:type="dxa" w:w="576"/>
-          </w:tcPr>
-          <w:p>
-            <w:r>
-              <w:t>LPM FE (1{patents t+1&amp;gt;0})</w:t>
-            </w:r>
-          </w:p>
-        </w:tc>
-        <w:tc>
-          <w:tcPr>
-            <w:tcW w:type="dxa" w:w="576"/>
-          </w:tcPr>
-          <w:p>
-            <w:r>
-              <w:t>LPM FE (1{patents t+1&amp;gt;0}), log-counts</w:t>
-            </w:r>
-          </w:p>
-        </w:tc>
-        <w:tc>
-          <w:tcPr>
-            <w:tcW w:type="dxa" w:w="576"/>
-          </w:tcPr>
-          <w:p>
-            <w:r>
-              <w:t>LPM FE (1{patents t+1&amp;gt;0}), dummies</w:t>
+              <w:t>Any AI patent t+1 (LPM) ~ disclosure dummies (t) + FE</w:t>
             </w:r>
           </w:p>
         </w:tc>
@@ -190,27 +80,27 @@
       <w:tr>
         <w:tc>
           <w:tcPr>
-            <w:tcW w:type="dxa" w:w="576"/>
+            <w:tcW w:type="dxa" w:w="1728"/>
           </w:tcPr>
           <w:p>
             <w:r>
-              <w:t>Actionable (count)</w:t>
+              <w:t>log(Actionable mentions + 1)</w:t>
             </w:r>
           </w:p>
         </w:tc>
         <w:tc>
           <w:tcPr>
-            <w:tcW w:type="dxa" w:w="576"/>
+            <w:tcW w:type="dxa" w:w="1728"/>
           </w:tcPr>
           <w:p>
             <w:r>
-              <w:t>0.134*** (0.043)</w:t>
+              <w:t>-0.282*** (0.082)</w:t>
             </w:r>
           </w:p>
         </w:tc>
         <w:tc>
           <w:tcPr>
-            <w:tcW w:type="dxa" w:w="576"/>
+            <w:tcW w:type="dxa" w:w="1728"/>
           </w:tcPr>
           <w:p>
             <w:r/>
@@ -218,101 +108,17 @@
         </w:tc>
         <w:tc>
           <w:tcPr>
-            <w:tcW w:type="dxa" w:w="576"/>
-          </w:tcPr>
-          <w:p>
-            <w:r/>
-          </w:p>
-        </w:tc>
-        <w:tc>
-          <w:tcPr>
-            <w:tcW w:type="dxa" w:w="576"/>
-          </w:tcPr>
-          <w:p>
-            <w:r/>
-          </w:p>
-        </w:tc>
-        <w:tc>
-          <w:tcPr>
-            <w:tcW w:type="dxa" w:w="576"/>
+            <w:tcW w:type="dxa" w:w="1728"/>
           </w:tcPr>
           <w:p>
             <w:r>
-              <w:t>-0.155*** (0.045)</w:t>
+              <w:t>0.244*** (0.080)</w:t>
             </w:r>
           </w:p>
         </w:tc>
         <w:tc>
           <w:tcPr>
-            <w:tcW w:type="dxa" w:w="576"/>
-          </w:tcPr>
-          <w:p>
-            <w:r/>
-          </w:p>
-        </w:tc>
-        <w:tc>
-          <w:tcPr>
-            <w:tcW w:type="dxa" w:w="576"/>
-          </w:tcPr>
-          <w:p>
-            <w:r/>
-          </w:p>
-        </w:tc>
-        <w:tc>
-          <w:tcPr>
-            <w:tcW w:type="dxa" w:w="576"/>
-          </w:tcPr>
-          <w:p>
-            <w:r/>
-          </w:p>
-        </w:tc>
-        <w:tc>
-          <w:tcPr>
-            <w:tcW w:type="dxa" w:w="576"/>
-          </w:tcPr>
-          <w:p>
-            <w:r>
-              <w:t>0.175 (0.144)</w:t>
-            </w:r>
-          </w:p>
-        </w:tc>
-        <w:tc>
-          <w:tcPr>
-            <w:tcW w:type="dxa" w:w="576"/>
-          </w:tcPr>
-          <w:p>
-            <w:r/>
-          </w:p>
-        </w:tc>
-        <w:tc>
-          <w:tcPr>
-            <w:tcW w:type="dxa" w:w="576"/>
-          </w:tcPr>
-          <w:p>
-            <w:r/>
-          </w:p>
-        </w:tc>
-        <w:tc>
-          <w:tcPr>
-            <w:tcW w:type="dxa" w:w="576"/>
-          </w:tcPr>
-          <w:p>
-            <w:r>
-              <w:t>-0.165 (nan)</w:t>
-            </w:r>
-          </w:p>
-        </w:tc>
-        <w:tc>
-          <w:tcPr>
-            <w:tcW w:type="dxa" w:w="576"/>
-          </w:tcPr>
-          <w:p>
-            <w:r/>
-          </w:p>
-        </w:tc>
-        <w:tc>
-          <w:tcPr>
-            <w:tcW w:type="dxa" w:w="576"/>
+            <w:tcW w:type="dxa" w:w="1728"/>
           </w:tcPr>
           <w:p>
             <w:r/>
@@ -322,27 +128,27 @@
       <w:tr>
         <w:tc>
           <w:tcPr>
-            <w:tcW w:type="dxa" w:w="576"/>
+            <w:tcW w:type="dxa" w:w="1728"/>
           </w:tcPr>
           <w:p>
             <w:r>
-              <w:t>Speculative (count)</w:t>
+              <w:t>log(Speculative mentions + 1)</w:t>
             </w:r>
           </w:p>
         </w:tc>
         <w:tc>
           <w:tcPr>
-            <w:tcW w:type="dxa" w:w="576"/>
+            <w:tcW w:type="dxa" w:w="1728"/>
           </w:tcPr>
           <w:p>
             <w:r>
-              <w:t>-0.167*** (0.055)</w:t>
+              <w:t>-0.000* (0.000)</w:t>
             </w:r>
           </w:p>
         </w:tc>
         <w:tc>
           <w:tcPr>
-            <w:tcW w:type="dxa" w:w="576"/>
+            <w:tcW w:type="dxa" w:w="1728"/>
           </w:tcPr>
           <w:p>
             <w:r/>
@@ -350,101 +156,17 @@
         </w:tc>
         <w:tc>
           <w:tcPr>
-            <w:tcW w:type="dxa" w:w="576"/>
-          </w:tcPr>
-          <w:p>
-            <w:r/>
-          </w:p>
-        </w:tc>
-        <w:tc>
-          <w:tcPr>
-            <w:tcW w:type="dxa" w:w="576"/>
-          </w:tcPr>
-          <w:p>
-            <w:r/>
-          </w:p>
-        </w:tc>
-        <w:tc>
-          <w:tcPr>
-            <w:tcW w:type="dxa" w:w="576"/>
+            <w:tcW w:type="dxa" w:w="1728"/>
           </w:tcPr>
           <w:p>
             <w:r>
-              <w:t>-0.000 (0.000)</w:t>
+              <w:t>-0.274** (0.124)</w:t>
             </w:r>
           </w:p>
         </w:tc>
         <w:tc>
           <w:tcPr>
-            <w:tcW w:type="dxa" w:w="576"/>
-          </w:tcPr>
-          <w:p>
-            <w:r/>
-          </w:p>
-        </w:tc>
-        <w:tc>
-          <w:tcPr>
-            <w:tcW w:type="dxa" w:w="576"/>
-          </w:tcPr>
-          <w:p>
-            <w:r/>
-          </w:p>
-        </w:tc>
-        <w:tc>
-          <w:tcPr>
-            <w:tcW w:type="dxa" w:w="576"/>
-          </w:tcPr>
-          <w:p>
-            <w:r/>
-          </w:p>
-        </w:tc>
-        <w:tc>
-          <w:tcPr>
-            <w:tcW w:type="dxa" w:w="576"/>
-          </w:tcPr>
-          <w:p>
-            <w:r>
-              <w:t>0.000 (0.000)</w:t>
-            </w:r>
-          </w:p>
-        </w:tc>
-        <w:tc>
-          <w:tcPr>
-            <w:tcW w:type="dxa" w:w="576"/>
-          </w:tcPr>
-          <w:p>
-            <w:r/>
-          </w:p>
-        </w:tc>
-        <w:tc>
-          <w:tcPr>
-            <w:tcW w:type="dxa" w:w="576"/>
-          </w:tcPr>
-          <w:p>
-            <w:r/>
-          </w:p>
-        </w:tc>
-        <w:tc>
-          <w:tcPr>
-            <w:tcW w:type="dxa" w:w="576"/>
-          </w:tcPr>
-          <w:p>
-            <w:r>
-              <w:t>-0.100 (nan)</w:t>
-            </w:r>
-          </w:p>
-        </w:tc>
-        <w:tc>
-          <w:tcPr>
-            <w:tcW w:type="dxa" w:w="576"/>
-          </w:tcPr>
-          <w:p>
-            <w:r/>
-          </w:p>
-        </w:tc>
-        <w:tc>
-          <w:tcPr>
-            <w:tcW w:type="dxa" w:w="576"/>
+            <w:tcW w:type="dxa" w:w="1728"/>
           </w:tcPr>
           <w:p>
             <w:r/>
@@ -454,17 +176,17 @@
       <w:tr>
         <w:tc>
           <w:tcPr>
-            <w:tcW w:type="dxa" w:w="576"/>
+            <w:tcW w:type="dxa" w:w="1728"/>
           </w:tcPr>
           <w:p>
             <w:r>
-              <w:t>Actionable share</w:t>
+              <w:t>Actionable disclosure (dummy)</w:t>
             </w:r>
           </w:p>
         </w:tc>
         <w:tc>
           <w:tcPr>
-            <w:tcW w:type="dxa" w:w="576"/>
+            <w:tcW w:type="dxa" w:w="1728"/>
           </w:tcPr>
           <w:p>
             <w:r/>
@@ -472,581 +194,7 @@
         </w:tc>
         <w:tc>
           <w:tcPr>
-            <w:tcW w:type="dxa" w:w="576"/>
-          </w:tcPr>
-          <w:p>
-            <w:r>
-              <w:t>-0.195 (nan)</w:t>
-            </w:r>
-          </w:p>
-        </w:tc>
-        <w:tc>
-          <w:tcPr>
-            <w:tcW w:type="dxa" w:w="576"/>
-          </w:tcPr>
-          <w:p>
-            <w:r/>
-          </w:p>
-        </w:tc>
-        <w:tc>
-          <w:tcPr>
-            <w:tcW w:type="dxa" w:w="576"/>
-          </w:tcPr>
-          <w:p>
-            <w:r/>
-          </w:p>
-        </w:tc>
-        <w:tc>
-          <w:tcPr>
-            <w:tcW w:type="dxa" w:w="576"/>
-          </w:tcPr>
-          <w:p>
-            <w:r/>
-          </w:p>
-        </w:tc>
-        <w:tc>
-          <w:tcPr>
-            <w:tcW w:type="dxa" w:w="576"/>
-          </w:tcPr>
-          <w:p>
-            <w:r>
-              <w:t>-0.345 (nan)</w:t>
-            </w:r>
-          </w:p>
-        </w:tc>
-        <w:tc>
-          <w:tcPr>
-            <w:tcW w:type="dxa" w:w="576"/>
-          </w:tcPr>
-          <w:p>
-            <w:r/>
-          </w:p>
-        </w:tc>
-        <w:tc>
-          <w:tcPr>
-            <w:tcW w:type="dxa" w:w="576"/>
-          </w:tcPr>
-          <w:p>
-            <w:r/>
-          </w:p>
-        </w:tc>
-        <w:tc>
-          <w:tcPr>
-            <w:tcW w:type="dxa" w:w="576"/>
-          </w:tcPr>
-          <w:p>
-            <w:r/>
-          </w:p>
-        </w:tc>
-        <w:tc>
-          <w:tcPr>
-            <w:tcW w:type="dxa" w:w="576"/>
-          </w:tcPr>
-          <w:p>
-            <w:r/>
-          </w:p>
-        </w:tc>
-        <w:tc>
-          <w:tcPr>
-            <w:tcW w:type="dxa" w:w="576"/>
-          </w:tcPr>
-          <w:p>
-            <w:r/>
-          </w:p>
-        </w:tc>
-        <w:tc>
-          <w:tcPr>
-            <w:tcW w:type="dxa" w:w="576"/>
-          </w:tcPr>
-          <w:p>
-            <w:r>
-              <w:t>-0.082 (nan)</w:t>
-            </w:r>
-          </w:p>
-        </w:tc>
-        <w:tc>
-          <w:tcPr>
-            <w:tcW w:type="dxa" w:w="576"/>
-          </w:tcPr>
-          <w:p>
-            <w:r/>
-          </w:p>
-        </w:tc>
-        <w:tc>
-          <w:tcPr>
-            <w:tcW w:type="dxa" w:w="576"/>
-          </w:tcPr>
-          <w:p>
-            <w:r/>
-          </w:p>
-        </w:tc>
-      </w:tr>
-      <w:tr>
-        <w:tc>
-          <w:tcPr>
-            <w:tcW w:type="dxa" w:w="576"/>
-          </w:tcPr>
-          <w:p>
-            <w:r>
-              <w:t>Speculative share</w:t>
-            </w:r>
-          </w:p>
-        </w:tc>
-        <w:tc>
-          <w:tcPr>
-            <w:tcW w:type="dxa" w:w="576"/>
-          </w:tcPr>
-          <w:p>
-            <w:r/>
-          </w:p>
-        </w:tc>
-        <w:tc>
-          <w:tcPr>
-            <w:tcW w:type="dxa" w:w="576"/>
-          </w:tcPr>
-          <w:p>
-            <w:r>
-              <w:t>0.936 (nan)</w:t>
-            </w:r>
-          </w:p>
-        </w:tc>
-        <w:tc>
-          <w:tcPr>
-            <w:tcW w:type="dxa" w:w="576"/>
-          </w:tcPr>
-          <w:p>
-            <w:r/>
-          </w:p>
-        </w:tc>
-        <w:tc>
-          <w:tcPr>
-            <w:tcW w:type="dxa" w:w="576"/>
-          </w:tcPr>
-          <w:p>
-            <w:r/>
-          </w:p>
-        </w:tc>
-        <w:tc>
-          <w:tcPr>
-            <w:tcW w:type="dxa" w:w="576"/>
-          </w:tcPr>
-          <w:p>
-            <w:r/>
-          </w:p>
-        </w:tc>
-        <w:tc>
-          <w:tcPr>
-            <w:tcW w:type="dxa" w:w="576"/>
-          </w:tcPr>
-          <w:p>
-            <w:r>
-              <w:t>0.000 (-0.000)</w:t>
-            </w:r>
-          </w:p>
-        </w:tc>
-        <w:tc>
-          <w:tcPr>
-            <w:tcW w:type="dxa" w:w="576"/>
-          </w:tcPr>
-          <w:p>
-            <w:r/>
-          </w:p>
-        </w:tc>
-        <w:tc>
-          <w:tcPr>
-            <w:tcW w:type="dxa" w:w="576"/>
-          </w:tcPr>
-          <w:p>
-            <w:r/>
-          </w:p>
-        </w:tc>
-        <w:tc>
-          <w:tcPr>
-            <w:tcW w:type="dxa" w:w="576"/>
-          </w:tcPr>
-          <w:p>
-            <w:r/>
-          </w:p>
-        </w:tc>
-        <w:tc>
-          <w:tcPr>
-            <w:tcW w:type="dxa" w:w="576"/>
-          </w:tcPr>
-          <w:p>
-            <w:r/>
-          </w:p>
-        </w:tc>
-        <w:tc>
-          <w:tcPr>
-            <w:tcW w:type="dxa" w:w="576"/>
-          </w:tcPr>
-          <w:p>
-            <w:r/>
-          </w:p>
-        </w:tc>
-        <w:tc>
-          <w:tcPr>
-            <w:tcW w:type="dxa" w:w="576"/>
-          </w:tcPr>
-          <w:p>
-            <w:r>
-              <w:t>-0.003 (nan)</w:t>
-            </w:r>
-          </w:p>
-        </w:tc>
-        <w:tc>
-          <w:tcPr>
-            <w:tcW w:type="dxa" w:w="576"/>
-          </w:tcPr>
-          <w:p>
-            <w:r/>
-          </w:p>
-        </w:tc>
-        <w:tc>
-          <w:tcPr>
-            <w:tcW w:type="dxa" w:w="576"/>
-          </w:tcPr>
-          <w:p>
-            <w:r/>
-          </w:p>
-        </w:tc>
-      </w:tr>
-      <w:tr>
-        <w:tc>
-          <w:tcPr>
-            <w:tcW w:type="dxa" w:w="576"/>
-          </w:tcPr>
-          <w:p>
-            <w:r>
-              <w:t>log(Actionable mentions + 1)</w:t>
-            </w:r>
-          </w:p>
-        </w:tc>
-        <w:tc>
-          <w:tcPr>
-            <w:tcW w:type="dxa" w:w="576"/>
-          </w:tcPr>
-          <w:p>
-            <w:r/>
-          </w:p>
-        </w:tc>
-        <w:tc>
-          <w:tcPr>
-            <w:tcW w:type="dxa" w:w="576"/>
-          </w:tcPr>
-          <w:p>
-            <w:r/>
-          </w:p>
-        </w:tc>
-        <w:tc>
-          <w:tcPr>
-            <w:tcW w:type="dxa" w:w="576"/>
-          </w:tcPr>
-          <w:p>
-            <w:r>
-              <w:t>0.244*** (0.080)</w:t>
-            </w:r>
-          </w:p>
-        </w:tc>
-        <w:tc>
-          <w:tcPr>
-            <w:tcW w:type="dxa" w:w="576"/>
-          </w:tcPr>
-          <w:p>
-            <w:r/>
-          </w:p>
-        </w:tc>
-        <w:tc>
-          <w:tcPr>
-            <w:tcW w:type="dxa" w:w="576"/>
-          </w:tcPr>
-          <w:p>
-            <w:r/>
-          </w:p>
-        </w:tc>
-        <w:tc>
-          <w:tcPr>
-            <w:tcW w:type="dxa" w:w="576"/>
-          </w:tcPr>
-          <w:p>
-            <w:r/>
-          </w:p>
-        </w:tc>
-        <w:tc>
-          <w:tcPr>
-            <w:tcW w:type="dxa" w:w="576"/>
-          </w:tcPr>
-          <w:p>
-            <w:r>
-              <w:t>-0.282*** (0.082)</w:t>
-            </w:r>
-          </w:p>
-        </w:tc>
-        <w:tc>
-          <w:tcPr>
-            <w:tcW w:type="dxa" w:w="576"/>
-          </w:tcPr>
-          <w:p>
-            <w:r/>
-          </w:p>
-        </w:tc>
-        <w:tc>
-          <w:tcPr>
-            <w:tcW w:type="dxa" w:w="576"/>
-          </w:tcPr>
-          <w:p>
-            <w:r/>
-          </w:p>
-        </w:tc>
-        <w:tc>
-          <w:tcPr>
-            <w:tcW w:type="dxa" w:w="576"/>
-          </w:tcPr>
-          <w:p>
-            <w:r>
-              <w:t>0.208 (0.171)</w:t>
-            </w:r>
-          </w:p>
-        </w:tc>
-        <w:tc>
-          <w:tcPr>
-            <w:tcW w:type="dxa" w:w="576"/>
-          </w:tcPr>
-          <w:p>
-            <w:r/>
-          </w:p>
-        </w:tc>
-        <w:tc>
-          <w:tcPr>
-            <w:tcW w:type="dxa" w:w="576"/>
-          </w:tcPr>
-          <w:p>
-            <w:r/>
-          </w:p>
-        </w:tc>
-        <w:tc>
-          <w:tcPr>
-            <w:tcW w:type="dxa" w:w="576"/>
-          </w:tcPr>
-          <w:p>
-            <w:r>
-              <w:t>-0.699*** (0.226)</w:t>
-            </w:r>
-          </w:p>
-        </w:tc>
-        <w:tc>
-          <w:tcPr>
-            <w:tcW w:type="dxa" w:w="576"/>
-          </w:tcPr>
-          <w:p>
-            <w:r/>
-          </w:p>
-        </w:tc>
-      </w:tr>
-      <w:tr>
-        <w:tc>
-          <w:tcPr>
-            <w:tcW w:type="dxa" w:w="576"/>
-          </w:tcPr>
-          <w:p>
-            <w:r>
-              <w:t>log(Speculative mentions + 1)</w:t>
-            </w:r>
-          </w:p>
-        </w:tc>
-        <w:tc>
-          <w:tcPr>
-            <w:tcW w:type="dxa" w:w="576"/>
-          </w:tcPr>
-          <w:p>
-            <w:r/>
-          </w:p>
-        </w:tc>
-        <w:tc>
-          <w:tcPr>
-            <w:tcW w:type="dxa" w:w="576"/>
-          </w:tcPr>
-          <w:p>
-            <w:r/>
-          </w:p>
-        </w:tc>
-        <w:tc>
-          <w:tcPr>
-            <w:tcW w:type="dxa" w:w="576"/>
-          </w:tcPr>
-          <w:p>
-            <w:r>
-              <w:t>-0.274** (0.124)</w:t>
-            </w:r>
-          </w:p>
-        </w:tc>
-        <w:tc>
-          <w:tcPr>
-            <w:tcW w:type="dxa" w:w="576"/>
-          </w:tcPr>
-          <w:p>
-            <w:r/>
-          </w:p>
-        </w:tc>
-        <w:tc>
-          <w:tcPr>
-            <w:tcW w:type="dxa" w:w="576"/>
-          </w:tcPr>
-          <w:p>
-            <w:r/>
-          </w:p>
-        </w:tc>
-        <w:tc>
-          <w:tcPr>
-            <w:tcW w:type="dxa" w:w="576"/>
-          </w:tcPr>
-          <w:p>
-            <w:r/>
-          </w:p>
-        </w:tc>
-        <w:tc>
-          <w:tcPr>
-            <w:tcW w:type="dxa" w:w="576"/>
-          </w:tcPr>
-          <w:p>
-            <w:r>
-              <w:t>-0.000* (0.000)</w:t>
-            </w:r>
-          </w:p>
-        </w:tc>
-        <w:tc>
-          <w:tcPr>
-            <w:tcW w:type="dxa" w:w="576"/>
-          </w:tcPr>
-          <w:p>
-            <w:r/>
-          </w:p>
-        </w:tc>
-        <w:tc>
-          <w:tcPr>
-            <w:tcW w:type="dxa" w:w="576"/>
-          </w:tcPr>
-          <w:p>
-            <w:r/>
-          </w:p>
-        </w:tc>
-        <w:tc>
-          <w:tcPr>
-            <w:tcW w:type="dxa" w:w="576"/>
-          </w:tcPr>
-          <w:p>
-            <w:r>
-              <w:t>0.000 (0.000)</w:t>
-            </w:r>
-          </w:p>
-        </w:tc>
-        <w:tc>
-          <w:tcPr>
-            <w:tcW w:type="dxa" w:w="576"/>
-          </w:tcPr>
-          <w:p>
-            <w:r/>
-          </w:p>
-        </w:tc>
-        <w:tc>
-          <w:tcPr>
-            <w:tcW w:type="dxa" w:w="576"/>
-          </w:tcPr>
-          <w:p>
-            <w:r/>
-          </w:p>
-        </w:tc>
-        <w:tc>
-          <w:tcPr>
-            <w:tcW w:type="dxa" w:w="576"/>
-          </w:tcPr>
-          <w:p>
-            <w:r>
-              <w:t>-0.488 (0.406)</w:t>
-            </w:r>
-          </w:p>
-        </w:tc>
-        <w:tc>
-          <w:tcPr>
-            <w:tcW w:type="dxa" w:w="576"/>
-          </w:tcPr>
-          <w:p>
-            <w:r/>
-          </w:p>
-        </w:tc>
-      </w:tr>
-      <w:tr>
-        <w:tc>
-          <w:tcPr>
-            <w:tcW w:type="dxa" w:w="576"/>
-          </w:tcPr>
-          <w:p>
-            <w:r>
-              <w:t>Any Actionable (dummy)</w:t>
-            </w:r>
-          </w:p>
-        </w:tc>
-        <w:tc>
-          <w:tcPr>
-            <w:tcW w:type="dxa" w:w="576"/>
-          </w:tcPr>
-          <w:p>
-            <w:r/>
-          </w:p>
-        </w:tc>
-        <w:tc>
-          <w:tcPr>
-            <w:tcW w:type="dxa" w:w="576"/>
-          </w:tcPr>
-          <w:p>
-            <w:r/>
-          </w:p>
-        </w:tc>
-        <w:tc>
-          <w:tcPr>
-            <w:tcW w:type="dxa" w:w="576"/>
-          </w:tcPr>
-          <w:p>
-            <w:r/>
-          </w:p>
-        </w:tc>
-        <w:tc>
-          <w:tcPr>
-            <w:tcW w:type="dxa" w:w="576"/>
-          </w:tcPr>
-          <w:p>
-            <w:r>
-              <w:t>0.280*** (0.092)</w:t>
-            </w:r>
-          </w:p>
-        </w:tc>
-        <w:tc>
-          <w:tcPr>
-            <w:tcW w:type="dxa" w:w="576"/>
-          </w:tcPr>
-          <w:p>
-            <w:r/>
-          </w:p>
-        </w:tc>
-        <w:tc>
-          <w:tcPr>
-            <w:tcW w:type="dxa" w:w="576"/>
-          </w:tcPr>
-          <w:p>
-            <w:r/>
-          </w:p>
-        </w:tc>
-        <w:tc>
-          <w:tcPr>
-            <w:tcW w:type="dxa" w:w="576"/>
-          </w:tcPr>
-          <w:p>
-            <w:r/>
-          </w:p>
-        </w:tc>
-        <w:tc>
-          <w:tcPr>
-            <w:tcW w:type="dxa" w:w="576"/>
+            <w:tcW w:type="dxa" w:w="1728"/>
           </w:tcPr>
           <w:p>
             <w:r>
@@ -1056,7 +204,7 @@
         </w:tc>
         <w:tc>
           <w:tcPr>
-            <w:tcW w:type="dxa" w:w="576"/>
+            <w:tcW w:type="dxa" w:w="1728"/>
           </w:tcPr>
           <w:p>
             <w:r/>
@@ -1064,41 +212,7 @@
         </w:tc>
         <w:tc>
           <w:tcPr>
-            <w:tcW w:type="dxa" w:w="576"/>
-          </w:tcPr>
-          <w:p>
-            <w:r/>
-          </w:p>
-        </w:tc>
-        <w:tc>
-          <w:tcPr>
-            <w:tcW w:type="dxa" w:w="576"/>
-          </w:tcPr>
-          <w:p>
-            <w:r>
-              <w:t>0.207 (0.170)</w:t>
-            </w:r>
-          </w:p>
-        </w:tc>
-        <w:tc>
-          <w:tcPr>
-            <w:tcW w:type="dxa" w:w="576"/>
-          </w:tcPr>
-          <w:p>
-            <w:r/>
-          </w:p>
-        </w:tc>
-        <w:tc>
-          <w:tcPr>
-            <w:tcW w:type="dxa" w:w="576"/>
-          </w:tcPr>
-          <w:p>
-            <w:r/>
-          </w:p>
-        </w:tc>
-        <w:tc>
-          <w:tcPr>
-            <w:tcW w:type="dxa" w:w="576"/>
+            <w:tcW w:type="dxa" w:w="1728"/>
           </w:tcPr>
           <w:p>
             <w:r>
@@ -1110,17 +224,17 @@
       <w:tr>
         <w:tc>
           <w:tcPr>
-            <w:tcW w:type="dxa" w:w="576"/>
+            <w:tcW w:type="dxa" w:w="1728"/>
           </w:tcPr>
           <w:p>
             <w:r>
-              <w:t>Speculative-only (dummy)</w:t>
+              <w:t>Speculative-only disclosure (dummy)</w:t>
             </w:r>
           </w:p>
         </w:tc>
         <w:tc>
           <w:tcPr>
-            <w:tcW w:type="dxa" w:w="576"/>
+            <w:tcW w:type="dxa" w:w="1728"/>
           </w:tcPr>
           <w:p>
             <w:r/>
@@ -1128,57 +242,7 @@
         </w:tc>
         <w:tc>
           <w:tcPr>
-            <w:tcW w:type="dxa" w:w="576"/>
-          </w:tcPr>
-          <w:p>
-            <w:r/>
-          </w:p>
-        </w:tc>
-        <w:tc>
-          <w:tcPr>
-            <w:tcW w:type="dxa" w:w="576"/>
-          </w:tcPr>
-          <w:p>
-            <w:r/>
-          </w:p>
-        </w:tc>
-        <w:tc>
-          <w:tcPr>
-            <w:tcW w:type="dxa" w:w="576"/>
-          </w:tcPr>
-          <w:p>
-            <w:r>
-              <w:t>-0.201 (0.174)</w:t>
-            </w:r>
-          </w:p>
-        </w:tc>
-        <w:tc>
-          <w:tcPr>
-            <w:tcW w:type="dxa" w:w="576"/>
-          </w:tcPr>
-          <w:p>
-            <w:r/>
-          </w:p>
-        </w:tc>
-        <w:tc>
-          <w:tcPr>
-            <w:tcW w:type="dxa" w:w="576"/>
-          </w:tcPr>
-          <w:p>
-            <w:r/>
-          </w:p>
-        </w:tc>
-        <w:tc>
-          <w:tcPr>
-            <w:tcW w:type="dxa" w:w="576"/>
-          </w:tcPr>
-          <w:p>
-            <w:r/>
-          </w:p>
-        </w:tc>
-        <w:tc>
-          <w:tcPr>
-            <w:tcW w:type="dxa" w:w="576"/>
+            <w:tcW w:type="dxa" w:w="1728"/>
           </w:tcPr>
           <w:p>
             <w:r>
@@ -1188,7 +252,7 @@
         </w:tc>
         <w:tc>
           <w:tcPr>
-            <w:tcW w:type="dxa" w:w="576"/>
+            <w:tcW w:type="dxa" w:w="1728"/>
           </w:tcPr>
           <w:p>
             <w:r/>
@@ -1196,41 +260,7 @@
         </w:tc>
         <w:tc>
           <w:tcPr>
-            <w:tcW w:type="dxa" w:w="576"/>
-          </w:tcPr>
-          <w:p>
-            <w:r/>
-          </w:p>
-        </w:tc>
-        <w:tc>
-          <w:tcPr>
-            <w:tcW w:type="dxa" w:w="576"/>
-          </w:tcPr>
-          <w:p>
-            <w:r>
-              <w:t>-0.000 (0.000)</w:t>
-            </w:r>
-          </w:p>
-        </w:tc>
-        <w:tc>
-          <w:tcPr>
-            <w:tcW w:type="dxa" w:w="576"/>
-          </w:tcPr>
-          <w:p>
-            <w:r/>
-          </w:p>
-        </w:tc>
-        <w:tc>
-          <w:tcPr>
-            <w:tcW w:type="dxa" w:w="576"/>
-          </w:tcPr>
-          <w:p>
-            <w:r/>
-          </w:p>
-        </w:tc>
-        <w:tc>
-          <w:tcPr>
-            <w:tcW w:type="dxa" w:w="576"/>
+            <w:tcW w:type="dxa" w:w="1728"/>
           </w:tcPr>
           <w:p>
             <w:r>
@@ -1242,7 +272,7 @@
       <w:tr>
         <w:tc>
           <w:tcPr>
-            <w:tcW w:type="dxa" w:w="576"/>
+            <w:tcW w:type="dxa" w:w="1728"/>
           </w:tcPr>
           <w:p>
             <w:r>
@@ -1252,27 +282,27 @@
         </w:tc>
         <w:tc>
           <w:tcPr>
-            <w:tcW w:type="dxa" w:w="576"/>
+            <w:tcW w:type="dxa" w:w="1728"/>
           </w:tcPr>
           <w:p>
             <w:r>
-              <w:t>0.124* (0.073)</w:t>
+              <w:t>-0.142* (0.080)</w:t>
             </w:r>
           </w:p>
         </w:tc>
         <w:tc>
           <w:tcPr>
-            <w:tcW w:type="dxa" w:w="576"/>
+            <w:tcW w:type="dxa" w:w="1728"/>
           </w:tcPr>
           <w:p>
             <w:r>
-              <w:t>-0.464 (nan)</w:t>
+              <w:t>-0.142* (0.080)</w:t>
             </w:r>
           </w:p>
         </w:tc>
         <w:tc>
           <w:tcPr>
-            <w:tcW w:type="dxa" w:w="576"/>
+            <w:tcW w:type="dxa" w:w="1728"/>
           </w:tcPr>
           <w:p>
             <w:r>
@@ -1282,107 +312,7 @@
         </w:tc>
         <w:tc>
           <w:tcPr>
-            <w:tcW w:type="dxa" w:w="576"/>
-          </w:tcPr>
-          <w:p>
-            <w:r>
-              <w:t>0.112 (0.078)</w:t>
-            </w:r>
-          </w:p>
-        </w:tc>
-        <w:tc>
-          <w:tcPr>
-            <w:tcW w:type="dxa" w:w="576"/>
-          </w:tcPr>
-          <w:p>
-            <w:r>
-              <w:t>-0.142* (0.080)</w:t>
-            </w:r>
-          </w:p>
-        </w:tc>
-        <w:tc>
-          <w:tcPr>
-            <w:tcW w:type="dxa" w:w="576"/>
-          </w:tcPr>
-          <w:p>
-            <w:r>
-              <w:t>0.130 (nan)</w:t>
-            </w:r>
-          </w:p>
-        </w:tc>
-        <w:tc>
-          <w:tcPr>
-            <w:tcW w:type="dxa" w:w="576"/>
-          </w:tcPr>
-          <w:p>
-            <w:r>
-              <w:t>-0.142* (0.080)</w:t>
-            </w:r>
-          </w:p>
-        </w:tc>
-        <w:tc>
-          <w:tcPr>
-            <w:tcW w:type="dxa" w:w="576"/>
-          </w:tcPr>
-          <w:p>
-            <w:r>
-              <w:t>-0.142* (0.080)</w:t>
-            </w:r>
-          </w:p>
-        </w:tc>
-        <w:tc>
-          <w:tcPr>
-            <w:tcW w:type="dxa" w:w="576"/>
-          </w:tcPr>
-          <w:p>
-            <w:r>
-              <w:t>0.096 (0.079)</w:t>
-            </w:r>
-          </w:p>
-        </w:tc>
-        <w:tc>
-          <w:tcPr>
-            <w:tcW w:type="dxa" w:w="576"/>
-          </w:tcPr>
-          <w:p>
-            <w:r>
-              <w:t>0.208 (0.171)</w:t>
-            </w:r>
-          </w:p>
-        </w:tc>
-        <w:tc>
-          <w:tcPr>
-            <w:tcW w:type="dxa" w:w="576"/>
-          </w:tcPr>
-          <w:p>
-            <w:r>
-              <w:t>0.227 (0.187)</w:t>
-            </w:r>
-          </w:p>
-        </w:tc>
-        <w:tc>
-          <w:tcPr>
-            <w:tcW w:type="dxa" w:w="576"/>
-          </w:tcPr>
-          <w:p>
-            <w:r>
-              <w:t>1.352 (nan)</w:t>
-            </w:r>
-          </w:p>
-        </w:tc>
-        <w:tc>
-          <w:tcPr>
-            <w:tcW w:type="dxa" w:w="576"/>
-          </w:tcPr>
-          <w:p>
-            <w:r>
-              <w:t>0.007 (0.145)</w:t>
-            </w:r>
-          </w:p>
-        </w:tc>
-        <w:tc>
-          <w:tcPr>
-            <w:tcW w:type="dxa" w:w="576"/>
+            <w:tcW w:type="dxa" w:w="1728"/>
           </w:tcPr>
           <w:p>
             <w:r>
@@ -1394,7 +324,7 @@
       <w:tr>
         <w:tc>
           <w:tcPr>
-            <w:tcW w:type="dxa" w:w="576"/>
+            <w:tcW w:type="dxa" w:w="1728"/>
           </w:tcPr>
           <w:p>
             <w:r>
@@ -1404,27 +334,27 @@
         </w:tc>
         <w:tc>
           <w:tcPr>
-            <w:tcW w:type="dxa" w:w="576"/>
+            <w:tcW w:type="dxa" w:w="1728"/>
           </w:tcPr>
           <w:p>
             <w:r>
-              <w:t>-0.519* (0.305)</w:t>
+              <w:t>0.648 (0.875)</w:t>
             </w:r>
           </w:p>
         </w:tc>
         <w:tc>
           <w:tcPr>
-            <w:tcW w:type="dxa" w:w="576"/>
+            <w:tcW w:type="dxa" w:w="1728"/>
           </w:tcPr>
           <w:p>
             <w:r>
-              <w:t>0.251 (nan)</w:t>
+              <w:t>0.648 (0.875)</w:t>
             </w:r>
           </w:p>
         </w:tc>
         <w:tc>
           <w:tcPr>
-            <w:tcW w:type="dxa" w:w="576"/>
+            <w:tcW w:type="dxa" w:w="1728"/>
           </w:tcPr>
           <w:p>
             <w:r>
@@ -1434,107 +364,7 @@
         </w:tc>
         <w:tc>
           <w:tcPr>
-            <w:tcW w:type="dxa" w:w="576"/>
-          </w:tcPr>
-          <w:p>
-            <w:r>
-              <w:t>-0.570* (0.317)</w:t>
-            </w:r>
-          </w:p>
-        </w:tc>
-        <w:tc>
-          <w:tcPr>
-            <w:tcW w:type="dxa" w:w="576"/>
-          </w:tcPr>
-          <w:p>
-            <w:r>
-              <w:t>0.648 (0.875)</w:t>
-            </w:r>
-          </w:p>
-        </w:tc>
-        <w:tc>
-          <w:tcPr>
-            <w:tcW w:type="dxa" w:w="576"/>
-          </w:tcPr>
-          <w:p>
-            <w:r>
-              <w:t>0.457 (nan)</w:t>
-            </w:r>
-          </w:p>
-        </w:tc>
-        <w:tc>
-          <w:tcPr>
-            <w:tcW w:type="dxa" w:w="576"/>
-          </w:tcPr>
-          <w:p>
-            <w:r>
-              <w:t>0.648 (0.875)</w:t>
-            </w:r>
-          </w:p>
-        </w:tc>
-        <w:tc>
-          <w:tcPr>
-            <w:tcW w:type="dxa" w:w="576"/>
-          </w:tcPr>
-          <w:p>
-            <w:r>
-              <w:t>0.648 (0.875)</w:t>
-            </w:r>
-          </w:p>
-        </w:tc>
-        <w:tc>
-          <w:tcPr>
-            <w:tcW w:type="dxa" w:w="576"/>
-          </w:tcPr>
-          <w:p>
-            <w:r>
-              <w:t>-0.279 (2.346)</w:t>
-            </w:r>
-          </w:p>
-        </w:tc>
-        <w:tc>
-          <w:tcPr>
-            <w:tcW w:type="dxa" w:w="576"/>
-          </w:tcPr>
-          <w:p>
-            <w:r>
-              <w:t>-0.279 (2.346)</w:t>
-            </w:r>
-          </w:p>
-        </w:tc>
-        <w:tc>
-          <w:tcPr>
-            <w:tcW w:type="dxa" w:w="576"/>
-          </w:tcPr>
-          <w:p>
-            <w:r>
-              <w:t>-0.279 (2.346)</w:t>
-            </w:r>
-          </w:p>
-        </w:tc>
-        <w:tc>
-          <w:tcPr>
-            <w:tcW w:type="dxa" w:w="576"/>
-          </w:tcPr>
-          <w:p>
-            <w:r>
-              <w:t>-0.141 (nan)</w:t>
-            </w:r>
-          </w:p>
-        </w:tc>
-        <w:tc>
-          <w:tcPr>
-            <w:tcW w:type="dxa" w:w="576"/>
-          </w:tcPr>
-          <w:p>
-            <w:r>
-              <w:t>-0.293 (0.715)</w:t>
-            </w:r>
-          </w:p>
-        </w:tc>
-        <w:tc>
-          <w:tcPr>
-            <w:tcW w:type="dxa" w:w="576"/>
+            <w:tcW w:type="dxa" w:w="1728"/>
           </w:tcPr>
           <w:p>
             <w:r>
@@ -1546,7 +376,7 @@
       <w:tr>
         <w:tc>
           <w:tcPr>
-            <w:tcW w:type="dxa" w:w="576"/>
+            <w:tcW w:type="dxa" w:w="1728"/>
           </w:tcPr>
           <w:p>
             <w:r>
@@ -1556,27 +386,27 @@
         </w:tc>
         <w:tc>
           <w:tcPr>
-            <w:tcW w:type="dxa" w:w="576"/>
+            <w:tcW w:type="dxa" w:w="1728"/>
           </w:tcPr>
           <w:p>
             <w:r>
-              <w:t>-0.695 (0.535)</w:t>
+              <w:t>-0.216 (0.496)</w:t>
             </w:r>
           </w:p>
         </w:tc>
         <w:tc>
           <w:tcPr>
-            <w:tcW w:type="dxa" w:w="576"/>
+            <w:tcW w:type="dxa" w:w="1728"/>
           </w:tcPr>
           <w:p>
             <w:r>
-              <w:t>-0.184 (nan)</w:t>
+              <w:t>-0.216 (0.496)</w:t>
             </w:r>
           </w:p>
         </w:tc>
         <w:tc>
           <w:tcPr>
-            <w:tcW w:type="dxa" w:w="576"/>
+            <w:tcW w:type="dxa" w:w="1728"/>
           </w:tcPr>
           <w:p>
             <w:r>
@@ -1586,107 +416,7 @@
         </w:tc>
         <w:tc>
           <w:tcPr>
-            <w:tcW w:type="dxa" w:w="576"/>
-          </w:tcPr>
-          <w:p>
-            <w:r>
-              <w:t>-0.655 (0.530)</w:t>
-            </w:r>
-          </w:p>
-        </w:tc>
-        <w:tc>
-          <w:tcPr>
-            <w:tcW w:type="dxa" w:w="576"/>
-          </w:tcPr>
-          <w:p>
-            <w:r>
-              <w:t>-0.216 (0.496)</w:t>
-            </w:r>
-          </w:p>
-        </w:tc>
-        <w:tc>
-          <w:tcPr>
-            <w:tcW w:type="dxa" w:w="576"/>
-          </w:tcPr>
-          <w:p>
-            <w:r>
-              <w:t>-0.028 (nan)</w:t>
-            </w:r>
-          </w:p>
-        </w:tc>
-        <w:tc>
-          <w:tcPr>
-            <w:tcW w:type="dxa" w:w="576"/>
-          </w:tcPr>
-          <w:p>
-            <w:r>
-              <w:t>-0.216 (0.496)</w:t>
-            </w:r>
-          </w:p>
-        </w:tc>
-        <w:tc>
-          <w:tcPr>
-            <w:tcW w:type="dxa" w:w="576"/>
-          </w:tcPr>
-          <w:p>
-            <w:r>
-              <w:t>-0.216 (0.496)</w:t>
-            </w:r>
-          </w:p>
-        </w:tc>
-        <w:tc>
-          <w:tcPr>
-            <w:tcW w:type="dxa" w:w="576"/>
-          </w:tcPr>
-          <w:p>
-            <w:r>
-              <w:t>1.573 (1.921)</w:t>
-            </w:r>
-          </w:p>
-        </w:tc>
-        <w:tc>
-          <w:tcPr>
-            <w:tcW w:type="dxa" w:w="576"/>
-          </w:tcPr>
-          <w:p>
-            <w:r>
-              <w:t>1.573 (1.921)</w:t>
-            </w:r>
-          </w:p>
-        </w:tc>
-        <w:tc>
-          <w:tcPr>
-            <w:tcW w:type="dxa" w:w="576"/>
-          </w:tcPr>
-          <w:p>
-            <w:r>
-              <w:t>1.573 (1.921)</w:t>
-            </w:r>
-          </w:p>
-        </w:tc>
-        <w:tc>
-          <w:tcPr>
-            <w:tcW w:type="dxa" w:w="576"/>
-          </w:tcPr>
-          <w:p>
-            <w:r>
-              <w:t>-0.173 (nan)</w:t>
-            </w:r>
-          </w:p>
-        </w:tc>
-        <w:tc>
-          <w:tcPr>
-            <w:tcW w:type="dxa" w:w="576"/>
-          </w:tcPr>
-          <w:p>
-            <w:r>
-              <w:t>1.346** (0.617)</w:t>
-            </w:r>
-          </w:p>
-        </w:tc>
-        <w:tc>
-          <w:tcPr>
-            <w:tcW w:type="dxa" w:w="576"/>
+            <w:tcW w:type="dxa" w:w="1728"/>
           </w:tcPr>
           <w:p>
             <w:r>
@@ -1698,7 +428,7 @@
       <w:tr>
         <w:tc>
           <w:tcPr>
-            <w:tcW w:type="dxa" w:w="576"/>
+            <w:tcW w:type="dxa" w:w="1728"/>
           </w:tcPr>
           <w:p>
             <w:r>
@@ -1708,27 +438,27 @@
         </w:tc>
         <w:tc>
           <w:tcPr>
-            <w:tcW w:type="dxa" w:w="576"/>
+            <w:tcW w:type="dxa" w:w="1728"/>
           </w:tcPr>
           <w:p>
             <w:r>
-              <w:t>0.717 (0.632)</w:t>
+              <w:t>1.497 (2.064)</w:t>
             </w:r>
           </w:p>
         </w:tc>
         <w:tc>
           <w:tcPr>
-            <w:tcW w:type="dxa" w:w="576"/>
+            <w:tcW w:type="dxa" w:w="1728"/>
           </w:tcPr>
           <w:p>
             <w:r>
-              <w:t>-0.106 (nan)</w:t>
+              <w:t>1.497 (2.064)</w:t>
             </w:r>
           </w:p>
         </w:tc>
         <w:tc>
           <w:tcPr>
-            <w:tcW w:type="dxa" w:w="576"/>
+            <w:tcW w:type="dxa" w:w="1728"/>
           </w:tcPr>
           <w:p>
             <w:r>
@@ -1738,107 +468,7 @@
         </w:tc>
         <w:tc>
           <w:tcPr>
-            <w:tcW w:type="dxa" w:w="576"/>
-          </w:tcPr>
-          <w:p>
-            <w:r>
-              <w:t>0.655 (0.681)</w:t>
-            </w:r>
-          </w:p>
-        </w:tc>
-        <w:tc>
-          <w:tcPr>
-            <w:tcW w:type="dxa" w:w="576"/>
-          </w:tcPr>
-          <w:p>
-            <w:r>
-              <w:t>1.497 (2.064)</w:t>
-            </w:r>
-          </w:p>
-        </w:tc>
-        <w:tc>
-          <w:tcPr>
-            <w:tcW w:type="dxa" w:w="576"/>
-          </w:tcPr>
-          <w:p>
-            <w:r>
-              <w:t>0.023 (nan)</w:t>
-            </w:r>
-          </w:p>
-        </w:tc>
-        <w:tc>
-          <w:tcPr>
-            <w:tcW w:type="dxa" w:w="576"/>
-          </w:tcPr>
-          <w:p>
-            <w:r>
-              <w:t>1.497 (2.064)</w:t>
-            </w:r>
-          </w:p>
-        </w:tc>
-        <w:tc>
-          <w:tcPr>
-            <w:tcW w:type="dxa" w:w="576"/>
-          </w:tcPr>
-          <w:p>
-            <w:r>
-              <w:t>1.497 (2.064)</w:t>
-            </w:r>
-          </w:p>
-        </w:tc>
-        <w:tc>
-          <w:tcPr>
-            <w:tcW w:type="dxa" w:w="576"/>
-          </w:tcPr>
-          <w:p>
-            <w:r>
-              <w:t>2.501 (4.301)</w:t>
-            </w:r>
-          </w:p>
-        </w:tc>
-        <w:tc>
-          <w:tcPr>
-            <w:tcW w:type="dxa" w:w="576"/>
-          </w:tcPr>
-          <w:p>
-            <w:r>
-              <w:t>2.501 (4.301)</w:t>
-            </w:r>
-          </w:p>
-        </w:tc>
-        <w:tc>
-          <w:tcPr>
-            <w:tcW w:type="dxa" w:w="576"/>
-          </w:tcPr>
-          <w:p>
-            <w:r>
-              <w:t>2.501 (4.301)</w:t>
-            </w:r>
-          </w:p>
-        </w:tc>
-        <w:tc>
-          <w:tcPr>
-            <w:tcW w:type="dxa" w:w="576"/>
-          </w:tcPr>
-          <w:p>
-            <w:r>
-              <w:t>-0.087 (nan)</w:t>
-            </w:r>
-          </w:p>
-        </w:tc>
-        <w:tc>
-          <w:tcPr>
-            <w:tcW w:type="dxa" w:w="576"/>
-          </w:tcPr>
-          <w:p>
-            <w:r>
-              <w:t>2.606** (1.054)</w:t>
-            </w:r>
-          </w:p>
-        </w:tc>
-        <w:tc>
-          <w:tcPr>
-            <w:tcW w:type="dxa" w:w="576"/>
+            <w:tcW w:type="dxa" w:w="1728"/>
           </w:tcPr>
           <w:p>
             <w:r>
@@ -1850,37 +480,37 @@
       <w:tr>
         <w:tc>
           <w:tcPr>
-            <w:tcW w:type="dxa" w:w="576"/>
+            <w:tcW w:type="dxa" w:w="1728"/>
           </w:tcPr>
           <w:p>
             <w:r>
-              <w:t>R&amp;amp;D/Assets</w:t>
+              <w:t>R&amp;D/Assets</w:t>
             </w:r>
           </w:p>
         </w:tc>
         <w:tc>
           <w:tcPr>
-            <w:tcW w:type="dxa" w:w="576"/>
+            <w:tcW w:type="dxa" w:w="1728"/>
           </w:tcPr>
           <w:p>
             <w:r>
-              <w:t>-0.334 (0.307)</w:t>
+              <w:t>-0.118 (0.716)</w:t>
             </w:r>
           </w:p>
         </w:tc>
         <w:tc>
           <w:tcPr>
-            <w:tcW w:type="dxa" w:w="576"/>
+            <w:tcW w:type="dxa" w:w="1728"/>
           </w:tcPr>
           <w:p>
             <w:r>
-              <w:t>-0.107 (nan)</w:t>
+              <w:t>-0.118 (0.716)</w:t>
             </w:r>
           </w:p>
         </w:tc>
         <w:tc>
           <w:tcPr>
-            <w:tcW w:type="dxa" w:w="576"/>
+            <w:tcW w:type="dxa" w:w="1728"/>
           </w:tcPr>
           <w:p>
             <w:r>
@@ -1890,107 +520,7 @@
         </w:tc>
         <w:tc>
           <w:tcPr>
-            <w:tcW w:type="dxa" w:w="576"/>
-          </w:tcPr>
-          <w:p>
-            <w:r>
-              <w:t>-0.352 (0.324)</w:t>
-            </w:r>
-          </w:p>
-        </w:tc>
-        <w:tc>
-          <w:tcPr>
-            <w:tcW w:type="dxa" w:w="576"/>
-          </w:tcPr>
-          <w:p>
-            <w:r>
-              <w:t>-0.118 (0.716)</w:t>
-            </w:r>
-          </w:p>
-        </w:tc>
-        <w:tc>
-          <w:tcPr>
-            <w:tcW w:type="dxa" w:w="576"/>
-          </w:tcPr>
-          <w:p>
-            <w:r>
-              <w:t>0.027 (nan)</w:t>
-            </w:r>
-          </w:p>
-        </w:tc>
-        <w:tc>
-          <w:tcPr>
-            <w:tcW w:type="dxa" w:w="576"/>
-          </w:tcPr>
-          <w:p>
-            <w:r>
-              <w:t>-0.118 (0.716)</w:t>
-            </w:r>
-          </w:p>
-        </w:tc>
-        <w:tc>
-          <w:tcPr>
-            <w:tcW w:type="dxa" w:w="576"/>
-          </w:tcPr>
-          <w:p>
-            <w:r>
-              <w:t>-0.118 (0.716)</w:t>
-            </w:r>
-          </w:p>
-        </w:tc>
-        <w:tc>
-          <w:tcPr>
-            <w:tcW w:type="dxa" w:w="576"/>
-          </w:tcPr>
-          <w:p>
-            <w:r>
-              <w:t>-1.366 (6.304)</w:t>
-            </w:r>
-          </w:p>
-        </w:tc>
-        <w:tc>
-          <w:tcPr>
-            <w:tcW w:type="dxa" w:w="576"/>
-          </w:tcPr>
-          <w:p>
-            <w:r>
-              <w:t>-1.366 (6.304)</w:t>
-            </w:r>
-          </w:p>
-        </w:tc>
-        <w:tc>
-          <w:tcPr>
-            <w:tcW w:type="dxa" w:w="576"/>
-          </w:tcPr>
-          <w:p>
-            <w:r>
-              <w:t>-1.366 (6.304)</w:t>
-            </w:r>
-          </w:p>
-        </w:tc>
-        <w:tc>
-          <w:tcPr>
-            <w:tcW w:type="dxa" w:w="576"/>
-          </w:tcPr>
-          <w:p>
-            <w:r>
-              <w:t>-0.078 (nan)</w:t>
-            </w:r>
-          </w:p>
-        </w:tc>
-        <w:tc>
-          <w:tcPr>
-            <w:tcW w:type="dxa" w:w="576"/>
-          </w:tcPr>
-          <w:p>
-            <w:r>
-              <w:t>-0.556 (0.686)</w:t>
-            </w:r>
-          </w:p>
-        </w:tc>
-        <w:tc>
-          <w:tcPr>
-            <w:tcW w:type="dxa" w:w="576"/>
+            <w:tcW w:type="dxa" w:w="1728"/>
           </w:tcPr>
           <w:p>
             <w:r>
@@ -2002,7 +532,7 @@
       <w:tr>
         <w:tc>
           <w:tcPr>
-            <w:tcW w:type="dxa" w:w="576"/>
+            <w:tcW w:type="dxa" w:w="1728"/>
           </w:tcPr>
           <w:p>
             <w:r>
@@ -2012,27 +542,27 @@
         </w:tc>
         <w:tc>
           <w:tcPr>
-            <w:tcW w:type="dxa" w:w="576"/>
+            <w:tcW w:type="dxa" w:w="1728"/>
           </w:tcPr>
           <w:p>
             <w:r>
-              <w:t>8.566* (4.916)</w:t>
+              <w:t>-13.857*** (4.093)</w:t>
             </w:r>
           </w:p>
         </w:tc>
         <w:tc>
           <w:tcPr>
-            <w:tcW w:type="dxa" w:w="576"/>
+            <w:tcW w:type="dxa" w:w="1728"/>
           </w:tcPr>
           <w:p>
             <w:r>
-              <w:t>0.073 (nan)</w:t>
+              <w:t>-13.857*** (4.093)</w:t>
             </w:r>
           </w:p>
         </w:tc>
         <w:tc>
           <w:tcPr>
-            <w:tcW w:type="dxa" w:w="576"/>
+            <w:tcW w:type="dxa" w:w="1728"/>
           </w:tcPr>
           <w:p>
             <w:r>
@@ -2042,107 +572,7 @@
         </w:tc>
         <w:tc>
           <w:tcPr>
-            <w:tcW w:type="dxa" w:w="576"/>
-          </w:tcPr>
-          <w:p>
-            <w:r>
-              <w:t>8.761* (4.882)</w:t>
-            </w:r>
-          </w:p>
-        </w:tc>
-        <w:tc>
-          <w:tcPr>
-            <w:tcW w:type="dxa" w:w="576"/>
-          </w:tcPr>
-          <w:p>
-            <w:r>
-              <w:t>-13.857*** (4.093)</w:t>
-            </w:r>
-          </w:p>
-        </w:tc>
-        <w:tc>
-          <w:tcPr>
-            <w:tcW w:type="dxa" w:w="576"/>
-          </w:tcPr>
-          <w:p>
-            <w:r>
-              <w:t>-0.009 (nan)</w:t>
-            </w:r>
-          </w:p>
-        </w:tc>
-        <w:tc>
-          <w:tcPr>
-            <w:tcW w:type="dxa" w:w="576"/>
-          </w:tcPr>
-          <w:p>
-            <w:r>
-              <w:t>-13.857*** (4.093)</w:t>
-            </w:r>
-          </w:p>
-        </w:tc>
-        <w:tc>
-          <w:tcPr>
-            <w:tcW w:type="dxa" w:w="576"/>
-          </w:tcPr>
-          <w:p>
-            <w:r>
-              <w:t>-13.857*** (4.093)</w:t>
-            </w:r>
-          </w:p>
-        </w:tc>
-        <w:tc>
-          <w:tcPr>
-            <w:tcW w:type="dxa" w:w="576"/>
-          </w:tcPr>
-          <w:p>
-            <w:r>
-              <w:t>20.410 (20.725)</w:t>
-            </w:r>
-          </w:p>
-        </w:tc>
-        <w:tc>
-          <w:tcPr>
-            <w:tcW w:type="dxa" w:w="576"/>
-          </w:tcPr>
-          <w:p>
-            <w:r>
-              <w:t>20.410 (20.725)</w:t>
-            </w:r>
-          </w:p>
-        </w:tc>
-        <w:tc>
-          <w:tcPr>
-            <w:tcW w:type="dxa" w:w="576"/>
-          </w:tcPr>
-          <w:p>
-            <w:r>
-              <w:t>20.410 (20.725)</w:t>
-            </w:r>
-          </w:p>
-        </w:tc>
-        <w:tc>
-          <w:tcPr>
-            <w:tcW w:type="dxa" w:w="576"/>
-          </w:tcPr>
-          <w:p>
-            <w:r>
-              <w:t>0.004 (nan)</w:t>
-            </w:r>
-          </w:p>
-        </w:tc>
-        <w:tc>
-          <w:tcPr>
-            <w:tcW w:type="dxa" w:w="576"/>
-          </w:tcPr>
-          <w:p>
-            <w:r>
-              <w:t>-4.684 (7.397)</w:t>
-            </w:r>
-          </w:p>
-        </w:tc>
-        <w:tc>
-          <w:tcPr>
-            <w:tcW w:type="dxa" w:w="576"/>
+            <w:tcW w:type="dxa" w:w="1728"/>
           </w:tcPr>
           <w:p>
             <w:r>
@@ -2154,7 +584,7 @@
       <w:tr>
         <w:tc>
           <w:tcPr>
-            <w:tcW w:type="dxa" w:w="576"/>
+            <w:tcW w:type="dxa" w:w="1728"/>
           </w:tcPr>
           <w:p>
             <w:r>
@@ -2164,27 +594,27 @@
         </w:tc>
         <w:tc>
           <w:tcPr>
-            <w:tcW w:type="dxa" w:w="576"/>
+            <w:tcW w:type="dxa" w:w="1728"/>
           </w:tcPr>
           <w:p>
             <w:r>
-              <w:t>-0.127 (0.110)</w:t>
+              <w:t>-0.477 (0.646)</w:t>
             </w:r>
           </w:p>
         </w:tc>
         <w:tc>
           <w:tcPr>
-            <w:tcW w:type="dxa" w:w="576"/>
+            <w:tcW w:type="dxa" w:w="1728"/>
           </w:tcPr>
           <w:p>
             <w:r>
-              <w:t>0.188 (nan)</w:t>
+              <w:t>-0.477 (0.646)</w:t>
             </w:r>
           </w:p>
         </w:tc>
         <w:tc>
           <w:tcPr>
-            <w:tcW w:type="dxa" w:w="576"/>
+            <w:tcW w:type="dxa" w:w="1728"/>
           </w:tcPr>
           <w:p>
             <w:r>
@@ -2194,107 +624,7 @@
         </w:tc>
         <w:tc>
           <w:tcPr>
-            <w:tcW w:type="dxa" w:w="576"/>
-          </w:tcPr>
-          <w:p>
-            <w:r>
-              <w:t>-0.121 (0.117)</w:t>
-            </w:r>
-          </w:p>
-        </w:tc>
-        <w:tc>
-          <w:tcPr>
-            <w:tcW w:type="dxa" w:w="576"/>
-          </w:tcPr>
-          <w:p>
-            <w:r>
-              <w:t>-0.477 (0.646)</w:t>
-            </w:r>
-          </w:p>
-        </w:tc>
-        <w:tc>
-          <w:tcPr>
-            <w:tcW w:type="dxa" w:w="576"/>
-          </w:tcPr>
-          <w:p>
-            <w:r>
-              <w:t>0.043 (nan)</w:t>
-            </w:r>
-          </w:p>
-        </w:tc>
-        <w:tc>
-          <w:tcPr>
-            <w:tcW w:type="dxa" w:w="576"/>
-          </w:tcPr>
-          <w:p>
-            <w:r>
-              <w:t>-0.477 (0.646)</w:t>
-            </w:r>
-          </w:p>
-        </w:tc>
-        <w:tc>
-          <w:tcPr>
-            <w:tcW w:type="dxa" w:w="576"/>
-          </w:tcPr>
-          <w:p>
-            <w:r>
-              <w:t>-0.477 (0.646)</w:t>
-            </w:r>
-          </w:p>
-        </w:tc>
-        <w:tc>
-          <w:tcPr>
-            <w:tcW w:type="dxa" w:w="576"/>
-          </w:tcPr>
-          <w:p>
-            <w:r>
-              <w:t>0.667 (1.999)</w:t>
-            </w:r>
-          </w:p>
-        </w:tc>
-        <w:tc>
-          <w:tcPr>
-            <w:tcW w:type="dxa" w:w="576"/>
-          </w:tcPr>
-          <w:p>
-            <w:r>
-              <w:t>0.667 (1.999)</w:t>
-            </w:r>
-          </w:p>
-        </w:tc>
-        <w:tc>
-          <w:tcPr>
-            <w:tcW w:type="dxa" w:w="576"/>
-          </w:tcPr>
-          <w:p>
-            <w:r>
-              <w:t>0.667 (1.999)</w:t>
-            </w:r>
-          </w:p>
-        </w:tc>
-        <w:tc>
-          <w:tcPr>
-            <w:tcW w:type="dxa" w:w="576"/>
-          </w:tcPr>
-          <w:p>
-            <w:r>
-              <w:t>0.317 (nan)</w:t>
-            </w:r>
-          </w:p>
-        </w:tc>
-        <w:tc>
-          <w:tcPr>
-            <w:tcW w:type="dxa" w:w="576"/>
-          </w:tcPr>
-          <w:p>
-            <w:r>
-              <w:t>-0.411* (0.236)</w:t>
-            </w:r>
-          </w:p>
-        </w:tc>
-        <w:tc>
-          <w:tcPr>
-            <w:tcW w:type="dxa" w:w="576"/>
+            <w:tcW w:type="dxa" w:w="1728"/>
           </w:tcPr>
           <w:p>
             <w:r>
@@ -2306,7 +636,7 @@
       <w:tr>
         <w:tc>
           <w:tcPr>
-            <w:tcW w:type="dxa" w:w="576"/>
+            <w:tcW w:type="dxa" w:w="1728"/>
           </w:tcPr>
           <w:p>
             <w:r>
@@ -2316,7 +646,27 @@
         </w:tc>
         <w:tc>
           <w:tcPr>
-            <w:tcW w:type="dxa" w:w="576"/>
+            <w:tcW w:type="dxa" w:w="1728"/>
+          </w:tcPr>
+          <w:p>
+            <w:r>
+              <w:t>0.015 (0.030)</w:t>
+            </w:r>
+          </w:p>
+        </w:tc>
+        <w:tc>
+          <w:tcPr>
+            <w:tcW w:type="dxa" w:w="1728"/>
+          </w:tcPr>
+          <w:p>
+            <w:r>
+              <w:t>0.015 (0.030)</w:t>
+            </w:r>
+          </w:p>
+        </w:tc>
+        <w:tc>
+          <w:tcPr>
+            <w:tcW w:type="dxa" w:w="1728"/>
           </w:tcPr>
           <w:p>
             <w:r>
@@ -2326,127 +676,7 @@
         </w:tc>
         <w:tc>
           <w:tcPr>
-            <w:tcW w:type="dxa" w:w="576"/>
-          </w:tcPr>
-          <w:p>
-            <w:r>
-              <w:t>-0.009 (nan)</w:t>
-            </w:r>
-          </w:p>
-        </w:tc>
-        <w:tc>
-          <w:tcPr>
-            <w:tcW w:type="dxa" w:w="576"/>
-          </w:tcPr>
-          <w:p>
-            <w:r>
-              <w:t>0.025* (0.013)</w:t>
-            </w:r>
-          </w:p>
-        </w:tc>
-        <w:tc>
-          <w:tcPr>
-            <w:tcW w:type="dxa" w:w="576"/>
-          </w:tcPr>
-          <w:p>
-            <w:r>
-              <w:t>0.025* (0.014)</w:t>
-            </w:r>
-          </w:p>
-        </w:tc>
-        <w:tc>
-          <w:tcPr>
-            <w:tcW w:type="dxa" w:w="576"/>
-          </w:tcPr>
-          <w:p>
-            <w:r>
-              <w:t>0.015 (0.030)</w:t>
-            </w:r>
-          </w:p>
-        </w:tc>
-        <w:tc>
-          <w:tcPr>
-            <w:tcW w:type="dxa" w:w="576"/>
-          </w:tcPr>
-          <w:p>
-            <w:r>
-              <w:t>0.030 (nan)</w:t>
-            </w:r>
-          </w:p>
-        </w:tc>
-        <w:tc>
-          <w:tcPr>
-            <w:tcW w:type="dxa" w:w="576"/>
-          </w:tcPr>
-          <w:p>
-            <w:r>
-              <w:t>0.015 (0.030)</w:t>
-            </w:r>
-          </w:p>
-        </w:tc>
-        <w:tc>
-          <w:tcPr>
-            <w:tcW w:type="dxa" w:w="576"/>
-          </w:tcPr>
-          <w:p>
-            <w:r>
-              <w:t>0.015 (0.030)</w:t>
-            </w:r>
-          </w:p>
-        </w:tc>
-        <w:tc>
-          <w:tcPr>
-            <w:tcW w:type="dxa" w:w="576"/>
-          </w:tcPr>
-          <w:p>
-            <w:r>
-              <w:t>-0.140 (0.295)</w:t>
-            </w:r>
-          </w:p>
-        </w:tc>
-        <w:tc>
-          <w:tcPr>
-            <w:tcW w:type="dxa" w:w="576"/>
-          </w:tcPr>
-          <w:p>
-            <w:r>
-              <w:t>-0.140 (0.295)</w:t>
-            </w:r>
-          </w:p>
-        </w:tc>
-        <w:tc>
-          <w:tcPr>
-            <w:tcW w:type="dxa" w:w="576"/>
-          </w:tcPr>
-          <w:p>
-            <w:r>
-              <w:t>-0.140 (0.295)</w:t>
-            </w:r>
-          </w:p>
-        </w:tc>
-        <w:tc>
-          <w:tcPr>
-            <w:tcW w:type="dxa" w:w="576"/>
-          </w:tcPr>
-          <w:p>
-            <w:r>
-              <w:t>-0.268 (nan)</w:t>
-            </w:r>
-          </w:p>
-        </w:tc>
-        <w:tc>
-          <w:tcPr>
-            <w:tcW w:type="dxa" w:w="576"/>
-          </w:tcPr>
-          <w:p>
-            <w:r>
-              <w:t>0.038* (0.023)</w:t>
-            </w:r>
-          </w:p>
-        </w:tc>
-        <w:tc>
-          <w:tcPr>
-            <w:tcW w:type="dxa" w:w="576"/>
+            <w:tcW w:type="dxa" w:w="1728"/>
           </w:tcPr>
           <w:p>
             <w:r>
@@ -2458,7 +688,7 @@
       <w:tr>
         <w:tc>
           <w:tcPr>
-            <w:tcW w:type="dxa" w:w="576"/>
+            <w:tcW w:type="dxa" w:w="1728"/>
           </w:tcPr>
           <w:p>
             <w:r>
@@ -2468,27 +698,27 @@
         </w:tc>
         <w:tc>
           <w:tcPr>
-            <w:tcW w:type="dxa" w:w="576"/>
+            <w:tcW w:type="dxa" w:w="1728"/>
           </w:tcPr>
           <w:p>
             <w:r>
-              <w:t>-0.002 (0.010)</w:t>
+              <w:t>-0.032 (0.062)</w:t>
             </w:r>
           </w:p>
         </w:tc>
         <w:tc>
           <w:tcPr>
-            <w:tcW w:type="dxa" w:w="576"/>
+            <w:tcW w:type="dxa" w:w="1728"/>
           </w:tcPr>
           <w:p>
             <w:r>
-              <w:t>-0.008 (nan)</w:t>
+              <w:t>-0.032 (0.062)</w:t>
             </w:r>
           </w:p>
         </w:tc>
         <w:tc>
           <w:tcPr>
-            <w:tcW w:type="dxa" w:w="576"/>
+            <w:tcW w:type="dxa" w:w="1728"/>
           </w:tcPr>
           <w:p>
             <w:r>
@@ -2498,107 +728,7 @@
         </w:tc>
         <w:tc>
           <w:tcPr>
-            <w:tcW w:type="dxa" w:w="576"/>
-          </w:tcPr>
-          <w:p>
-            <w:r>
-              <w:t>-0.003 (0.011)</w:t>
-            </w:r>
-          </w:p>
-        </w:tc>
-        <w:tc>
-          <w:tcPr>
-            <w:tcW w:type="dxa" w:w="576"/>
-          </w:tcPr>
-          <w:p>
-            <w:r>
-              <w:t>-0.032 (0.062)</w:t>
-            </w:r>
-          </w:p>
-        </w:tc>
-        <w:tc>
-          <w:tcPr>
-            <w:tcW w:type="dxa" w:w="576"/>
-          </w:tcPr>
-          <w:p>
-            <w:r>
-              <w:t>-0.437 (nan)</w:t>
-            </w:r>
-          </w:p>
-        </w:tc>
-        <w:tc>
-          <w:tcPr>
-            <w:tcW w:type="dxa" w:w="576"/>
-          </w:tcPr>
-          <w:p>
-            <w:r>
-              <w:t>-0.032 (0.062)</w:t>
-            </w:r>
-          </w:p>
-        </w:tc>
-        <w:tc>
-          <w:tcPr>
-            <w:tcW w:type="dxa" w:w="576"/>
-          </w:tcPr>
-          <w:p>
-            <w:r>
-              <w:t>-0.032 (0.062)</w:t>
-            </w:r>
-          </w:p>
-        </w:tc>
-        <w:tc>
-          <w:tcPr>
-            <w:tcW w:type="dxa" w:w="576"/>
-          </w:tcPr>
-          <w:p>
-            <w:r>
-              <w:t>0.003 (0.045)</w:t>
-            </w:r>
-          </w:p>
-        </w:tc>
-        <w:tc>
-          <w:tcPr>
-            <w:tcW w:type="dxa" w:w="576"/>
-          </w:tcPr>
-          <w:p>
-            <w:r>
-              <w:t>0.003 (0.045)</w:t>
-            </w:r>
-          </w:p>
-        </w:tc>
-        <w:tc>
-          <w:tcPr>
-            <w:tcW w:type="dxa" w:w="576"/>
-          </w:tcPr>
-          <w:p>
-            <w:r>
-              <w:t>0.003 (0.045)</w:t>
-            </w:r>
-          </w:p>
-        </w:tc>
-        <w:tc>
-          <w:tcPr>
-            <w:tcW w:type="dxa" w:w="576"/>
-          </w:tcPr>
-          <w:p>
-            <w:r>
-              <w:t>0.006 (nan)</w:t>
-            </w:r>
-          </w:p>
-        </w:tc>
-        <w:tc>
-          <w:tcPr>
-            <w:tcW w:type="dxa" w:w="576"/>
-          </w:tcPr>
-          <w:p>
-            <w:r>
-              <w:t>0.021 (0.062)</w:t>
-            </w:r>
-          </w:p>
-        </w:tc>
-        <w:tc>
-          <w:tcPr>
-            <w:tcW w:type="dxa" w:w="576"/>
+            <w:tcW w:type="dxa" w:w="1728"/>
           </w:tcPr>
           <w:p>
             <w:r>
@@ -2610,7 +740,7 @@
       <w:tr>
         <w:tc>
           <w:tcPr>
-            <w:tcW w:type="dxa" w:w="576"/>
+            <w:tcW w:type="dxa" w:w="1728"/>
           </w:tcPr>
           <w:p>
             <w:r>
@@ -2620,27 +750,27 @@
         </w:tc>
         <w:tc>
           <w:tcPr>
-            <w:tcW w:type="dxa" w:w="576"/>
+            <w:tcW w:type="dxa" w:w="1728"/>
           </w:tcPr>
           <w:p>
             <w:r>
-              <w:t>3.062* (1.786)</w:t>
+              <w:t>-3.578 (5.331)</w:t>
             </w:r>
           </w:p>
         </w:tc>
         <w:tc>
           <w:tcPr>
-            <w:tcW w:type="dxa" w:w="576"/>
+            <w:tcW w:type="dxa" w:w="1728"/>
           </w:tcPr>
           <w:p>
             <w:r>
-              <w:t>0.124 (nan)</w:t>
+              <w:t>-3.578 (5.331)</w:t>
             </w:r>
           </w:p>
         </w:tc>
         <w:tc>
           <w:tcPr>
-            <w:tcW w:type="dxa" w:w="576"/>
+            <w:tcW w:type="dxa" w:w="1728"/>
           </w:tcPr>
           <w:p>
             <w:r>
@@ -2650,107 +780,7 @@
         </w:tc>
         <w:tc>
           <w:tcPr>
-            <w:tcW w:type="dxa" w:w="576"/>
-          </w:tcPr>
-          <w:p>
-            <w:r>
-              <w:t>3.370* (1.857)</w:t>
-            </w:r>
-          </w:p>
-        </w:tc>
-        <w:tc>
-          <w:tcPr>
-            <w:tcW w:type="dxa" w:w="576"/>
-          </w:tcPr>
-          <w:p>
-            <w:r>
-              <w:t>-3.578 (5.331)</w:t>
-            </w:r>
-          </w:p>
-        </w:tc>
-        <w:tc>
-          <w:tcPr>
-            <w:tcW w:type="dxa" w:w="576"/>
-          </w:tcPr>
-          <w:p>
-            <w:r>
-              <w:t>0.022 (nan)</w:t>
-            </w:r>
-          </w:p>
-        </w:tc>
-        <w:tc>
-          <w:tcPr>
-            <w:tcW w:type="dxa" w:w="576"/>
-          </w:tcPr>
-          <w:p>
-            <w:r>
-              <w:t>-3.578 (5.331)</w:t>
-            </w:r>
-          </w:p>
-        </w:tc>
-        <w:tc>
-          <w:tcPr>
-            <w:tcW w:type="dxa" w:w="576"/>
-          </w:tcPr>
-          <w:p>
-            <w:r>
-              <w:t>-3.578 (5.331)</w:t>
-            </w:r>
-          </w:p>
-        </w:tc>
-        <w:tc>
-          <w:tcPr>
-            <w:tcW w:type="dxa" w:w="576"/>
-          </w:tcPr>
-          <w:p>
-            <w:r>
-              <w:t>0.873 (15.395)</w:t>
-            </w:r>
-          </w:p>
-        </w:tc>
-        <w:tc>
-          <w:tcPr>
-            <w:tcW w:type="dxa" w:w="576"/>
-          </w:tcPr>
-          <w:p>
-            <w:r>
-              <w:t>0.873 (15.395)</w:t>
-            </w:r>
-          </w:p>
-        </w:tc>
-        <w:tc>
-          <w:tcPr>
-            <w:tcW w:type="dxa" w:w="576"/>
-          </w:tcPr>
-          <w:p>
-            <w:r>
-              <w:t>0.873 (15.395)</w:t>
-            </w:r>
-          </w:p>
-        </w:tc>
-        <w:tc>
-          <w:tcPr>
-            <w:tcW w:type="dxa" w:w="576"/>
-          </w:tcPr>
-          <w:p>
-            <w:r>
-              <w:t>-0.023 (nan)</w:t>
-            </w:r>
-          </w:p>
-        </w:tc>
-        <w:tc>
-          <w:tcPr>
-            <w:tcW w:type="dxa" w:w="576"/>
-          </w:tcPr>
-          <w:p>
-            <w:r>
-              <w:t>1.575 (4.276)</w:t>
-            </w:r>
-          </w:p>
-        </w:tc>
-        <w:tc>
-          <w:tcPr>
-            <w:tcW w:type="dxa" w:w="576"/>
+            <w:tcW w:type="dxa" w:w="1728"/>
           </w:tcPr>
           <w:p>
             <w:r>
@@ -2762,7 +792,7 @@
       <w:tr>
         <w:tc>
           <w:tcPr>
-            <w:tcW w:type="dxa" w:w="576"/>
+            <w:tcW w:type="dxa" w:w="1728"/>
           </w:tcPr>
           <w:p>
             <w:r>
@@ -2772,7 +802,27 @@
         </w:tc>
         <w:tc>
           <w:tcPr>
-            <w:tcW w:type="dxa" w:w="576"/>
+            <w:tcW w:type="dxa" w:w="1728"/>
+          </w:tcPr>
+          <w:p>
+            <w:r>
+              <w:t>47</w:t>
+            </w:r>
+          </w:p>
+        </w:tc>
+        <w:tc>
+          <w:tcPr>
+            <w:tcW w:type="dxa" w:w="1728"/>
+          </w:tcPr>
+          <w:p>
+            <w:r>
+              <w:t>47</w:t>
+            </w:r>
+          </w:p>
+        </w:tc>
+        <w:tc>
+          <w:tcPr>
+            <w:tcW w:type="dxa" w:w="1728"/>
           </w:tcPr>
           <w:p>
             <w:r>
@@ -2782,127 +832,7 @@
         </w:tc>
         <w:tc>
           <w:tcPr>
-            <w:tcW w:type="dxa" w:w="576"/>
-          </w:tcPr>
-          <w:p>
-            <w:r>
-              <w:t>10</w:t>
-            </w:r>
-          </w:p>
-        </w:tc>
-        <w:tc>
-          <w:tcPr>
-            <w:tcW w:type="dxa" w:w="576"/>
-          </w:tcPr>
-          <w:p>
-            <w:r>
-              <w:t>63</w:t>
-            </w:r>
-          </w:p>
-        </w:tc>
-        <w:tc>
-          <w:tcPr>
-            <w:tcW w:type="dxa" w:w="576"/>
-          </w:tcPr>
-          <w:p>
-            <w:r>
-              <w:t>63</w:t>
-            </w:r>
-          </w:p>
-        </w:tc>
-        <w:tc>
-          <w:tcPr>
-            <w:tcW w:type="dxa" w:w="576"/>
-          </w:tcPr>
-          <w:p>
-            <w:r>
-              <w:t>47</w:t>
-            </w:r>
-          </w:p>
-        </w:tc>
-        <w:tc>
-          <w:tcPr>
-            <w:tcW w:type="dxa" w:w="576"/>
-          </w:tcPr>
-          <w:p>
-            <w:r>
-              <w:t>3</w:t>
-            </w:r>
-          </w:p>
-        </w:tc>
-        <w:tc>
-          <w:tcPr>
-            <w:tcW w:type="dxa" w:w="576"/>
-          </w:tcPr>
-          <w:p>
-            <w:r>
-              <w:t>47</w:t>
-            </w:r>
-          </w:p>
-        </w:tc>
-        <w:tc>
-          <w:tcPr>
-            <w:tcW w:type="dxa" w:w="576"/>
-          </w:tcPr>
-          <w:p>
-            <w:r>
-              <w:t>47</w:t>
-            </w:r>
-          </w:p>
-        </w:tc>
-        <w:tc>
-          <w:tcPr>
-            <w:tcW w:type="dxa" w:w="576"/>
-          </w:tcPr>
-          <w:p>
-            <w:r>
-              <w:t>31</w:t>
-            </w:r>
-          </w:p>
-        </w:tc>
-        <w:tc>
-          <w:tcPr>
-            <w:tcW w:type="dxa" w:w="576"/>
-          </w:tcPr>
-          <w:p>
-            <w:r>
-              <w:t>31</w:t>
-            </w:r>
-          </w:p>
-        </w:tc>
-        <w:tc>
-          <w:tcPr>
-            <w:tcW w:type="dxa" w:w="576"/>
-          </w:tcPr>
-          <w:p>
-            <w:r>
-              <w:t>31</w:t>
-            </w:r>
-          </w:p>
-        </w:tc>
-        <w:tc>
-          <w:tcPr>
-            <w:tcW w:type="dxa" w:w="576"/>
-          </w:tcPr>
-          <w:p>
-            <w:r>
-              <w:t>10</w:t>
-            </w:r>
-          </w:p>
-        </w:tc>
-        <w:tc>
-          <w:tcPr>
-            <w:tcW w:type="dxa" w:w="576"/>
-          </w:tcPr>
-          <w:p>
-            <w:r>
-              <w:t>63</w:t>
-            </w:r>
-          </w:p>
-        </w:tc>
-        <w:tc>
-          <w:tcPr>
-            <w:tcW w:type="dxa" w:w="576"/>
+            <w:tcW w:type="dxa" w:w="1728"/>
           </w:tcPr>
           <w:p>
             <w:r>
@@ -2914,7 +844,7 @@
       <w:tr>
         <w:tc>
           <w:tcPr>
-            <w:tcW w:type="dxa" w:w="576"/>
+            <w:tcW w:type="dxa" w:w="1728"/>
           </w:tcPr>
           <w:p>
             <w:r>
@@ -2924,7 +854,7 @@
         </w:tc>
         <w:tc>
           <w:tcPr>
-            <w:tcW w:type="dxa" w:w="576"/>
+            <w:tcW w:type="dxa" w:w="1728"/>
           </w:tcPr>
           <w:p>
             <w:r>
@@ -2934,7 +864,7 @@
         </w:tc>
         <w:tc>
           <w:tcPr>
-            <w:tcW w:type="dxa" w:w="576"/>
+            <w:tcW w:type="dxa" w:w="1728"/>
           </w:tcPr>
           <w:p>
             <w:r>
@@ -2944,7 +874,7 @@
         </w:tc>
         <w:tc>
           <w:tcPr>
-            <w:tcW w:type="dxa" w:w="576"/>
+            <w:tcW w:type="dxa" w:w="1728"/>
           </w:tcPr>
           <w:p>
             <w:r>
@@ -2954,107 +884,7 @@
         </w:tc>
         <w:tc>
           <w:tcPr>
-            <w:tcW w:type="dxa" w:w="576"/>
-          </w:tcPr>
-          <w:p>
-            <w:r>
-              <w:t>Yes</w:t>
-            </w:r>
-          </w:p>
-        </w:tc>
-        <w:tc>
-          <w:tcPr>
-            <w:tcW w:type="dxa" w:w="576"/>
-          </w:tcPr>
-          <w:p>
-            <w:r>
-              <w:t>Yes</w:t>
-            </w:r>
-          </w:p>
-        </w:tc>
-        <w:tc>
-          <w:tcPr>
-            <w:tcW w:type="dxa" w:w="576"/>
-          </w:tcPr>
-          <w:p>
-            <w:r>
-              <w:t>Yes</w:t>
-            </w:r>
-          </w:p>
-        </w:tc>
-        <w:tc>
-          <w:tcPr>
-            <w:tcW w:type="dxa" w:w="576"/>
-          </w:tcPr>
-          <w:p>
-            <w:r>
-              <w:t>Yes</w:t>
-            </w:r>
-          </w:p>
-        </w:tc>
-        <w:tc>
-          <w:tcPr>
-            <w:tcW w:type="dxa" w:w="576"/>
-          </w:tcPr>
-          <w:p>
-            <w:r>
-              <w:t>Yes</w:t>
-            </w:r>
-          </w:p>
-        </w:tc>
-        <w:tc>
-          <w:tcPr>
-            <w:tcW w:type="dxa" w:w="576"/>
-          </w:tcPr>
-          <w:p>
-            <w:r>
-              <w:t>Yes</w:t>
-            </w:r>
-          </w:p>
-        </w:tc>
-        <w:tc>
-          <w:tcPr>
-            <w:tcW w:type="dxa" w:w="576"/>
-          </w:tcPr>
-          <w:p>
-            <w:r>
-              <w:t>Yes</w:t>
-            </w:r>
-          </w:p>
-        </w:tc>
-        <w:tc>
-          <w:tcPr>
-            <w:tcW w:type="dxa" w:w="576"/>
-          </w:tcPr>
-          <w:p>
-            <w:r>
-              <w:t>Yes</w:t>
-            </w:r>
-          </w:p>
-        </w:tc>
-        <w:tc>
-          <w:tcPr>
-            <w:tcW w:type="dxa" w:w="576"/>
-          </w:tcPr>
-          <w:p>
-            <w:r>
-              <w:t>Yes</w:t>
-            </w:r>
-          </w:p>
-        </w:tc>
-        <w:tc>
-          <w:tcPr>
-            <w:tcW w:type="dxa" w:w="576"/>
-          </w:tcPr>
-          <w:p>
-            <w:r>
-              <w:t>Yes</w:t>
-            </w:r>
-          </w:p>
-        </w:tc>
-        <w:tc>
-          <w:tcPr>
-            <w:tcW w:type="dxa" w:w="576"/>
+            <w:tcW w:type="dxa" w:w="1728"/>
           </w:tcPr>
           <w:p>
             <w:r>
@@ -3066,7 +896,7 @@
       <w:tr>
         <w:tc>
           <w:tcPr>
-            <w:tcW w:type="dxa" w:w="576"/>
+            <w:tcW w:type="dxa" w:w="1728"/>
           </w:tcPr>
           <w:p>
             <w:r>
@@ -3076,7 +906,7 @@
         </w:tc>
         <w:tc>
           <w:tcPr>
-            <w:tcW w:type="dxa" w:w="576"/>
+            <w:tcW w:type="dxa" w:w="1728"/>
           </w:tcPr>
           <w:p>
             <w:r>
@@ -3086,7 +916,7 @@
         </w:tc>
         <w:tc>
           <w:tcPr>
-            <w:tcW w:type="dxa" w:w="576"/>
+            <w:tcW w:type="dxa" w:w="1728"/>
           </w:tcPr>
           <w:p>
             <w:r>
@@ -3096,7 +926,7 @@
         </w:tc>
         <w:tc>
           <w:tcPr>
-            <w:tcW w:type="dxa" w:w="576"/>
+            <w:tcW w:type="dxa" w:w="1728"/>
           </w:tcPr>
           <w:p>
             <w:r>
@@ -3106,107 +936,7 @@
         </w:tc>
         <w:tc>
           <w:tcPr>
-            <w:tcW w:type="dxa" w:w="576"/>
-          </w:tcPr>
-          <w:p>
-            <w:r>
-              <w:t>Yes</w:t>
-            </w:r>
-          </w:p>
-        </w:tc>
-        <w:tc>
-          <w:tcPr>
-            <w:tcW w:type="dxa" w:w="576"/>
-          </w:tcPr>
-          <w:p>
-            <w:r>
-              <w:t>Yes</w:t>
-            </w:r>
-          </w:p>
-        </w:tc>
-        <w:tc>
-          <w:tcPr>
-            <w:tcW w:type="dxa" w:w="576"/>
-          </w:tcPr>
-          <w:p>
-            <w:r>
-              <w:t>Yes</w:t>
-            </w:r>
-          </w:p>
-        </w:tc>
-        <w:tc>
-          <w:tcPr>
-            <w:tcW w:type="dxa" w:w="576"/>
-          </w:tcPr>
-          <w:p>
-            <w:r>
-              <w:t>Yes</w:t>
-            </w:r>
-          </w:p>
-        </w:tc>
-        <w:tc>
-          <w:tcPr>
-            <w:tcW w:type="dxa" w:w="576"/>
-          </w:tcPr>
-          <w:p>
-            <w:r>
-              <w:t>Yes</w:t>
-            </w:r>
-          </w:p>
-        </w:tc>
-        <w:tc>
-          <w:tcPr>
-            <w:tcW w:type="dxa" w:w="576"/>
-          </w:tcPr>
-          <w:p>
-            <w:r>
-              <w:t>Yes</w:t>
-            </w:r>
-          </w:p>
-        </w:tc>
-        <w:tc>
-          <w:tcPr>
-            <w:tcW w:type="dxa" w:w="576"/>
-          </w:tcPr>
-          <w:p>
-            <w:r>
-              <w:t>Yes</w:t>
-            </w:r>
-          </w:p>
-        </w:tc>
-        <w:tc>
-          <w:tcPr>
-            <w:tcW w:type="dxa" w:w="576"/>
-          </w:tcPr>
-          <w:p>
-            <w:r>
-              <w:t>Yes</w:t>
-            </w:r>
-          </w:p>
-        </w:tc>
-        <w:tc>
-          <w:tcPr>
-            <w:tcW w:type="dxa" w:w="576"/>
-          </w:tcPr>
-          <w:p>
-            <w:r>
-              <w:t>Yes</w:t>
-            </w:r>
-          </w:p>
-        </w:tc>
-        <w:tc>
-          <w:tcPr>
-            <w:tcW w:type="dxa" w:w="576"/>
-          </w:tcPr>
-          <w:p>
-            <w:r>
-              <w:t>Yes</w:t>
-            </w:r>
-          </w:p>
-        </w:tc>
-        <w:tc>
-          <w:tcPr>
-            <w:tcW w:type="dxa" w:w="576"/>
+            <w:tcW w:type="dxa" w:w="1728"/>
           </w:tcPr>
           <w:p>
             <w:r>

</xml_diff>